<commit_message>
Jury Dialog and entry working - need to finish for multi day or no day.
</commit_message>
<xml_diff>
--- a/resources/Templates/Jury_Payment_Template.docx
+++ b/resources/Templates/Jury_Payment_Template.docx
@@ -43,12 +43,17 @@
         <w:ind w:left="1080" w:right="1008"/>
         <w:jc w:val="center"/>
       </w:pPr>
+      <w:proofErr w:type="gramStart"/>
       <w:r>
         <w:t xml:space="preserve">{{ </w:t>
       </w:r>
       <w:proofErr w:type="spellStart"/>
       <w:r>
-        <w:t>plea_trial_date</w:t>
+        <w:t>plea</w:t>
+      </w:r>
+      <w:proofErr w:type="gramEnd"/>
+      <w:r>
+        <w:t>_trial_date</w:t>
       </w:r>
       <w:proofErr w:type="spellEnd"/>
       <w:r>
@@ -105,6 +110,13 @@
         </w:rPr>
         <w:t>CERTIFICATION FOR PAYMENT</w:t>
       </w:r>
+      <w:r>
+        <w:rPr>
+          <w:b/>
+          <w:u w:val="single"/>
+        </w:rPr>
+        <w:t xml:space="preserve"> OF JURORS</w:t>
+      </w:r>
     </w:p>
     <w:p>
       <w:pPr>
@@ -136,6 +148,7 @@
         </w:rPr>
         <w:t xml:space="preserve"> </w:t>
       </w:r>
+      <w:proofErr w:type="gramStart"/>
       <w:r>
         <w:rPr>
           <w:i/>
@@ -149,44 +162,52 @@
           <w:i/>
           <w:iCs/>
         </w:rPr>
-        <w:t>defendant.first_name</w:t>
-      </w:r>
-      <w:proofErr w:type="spellEnd"/>
+        <w:t>defendant</w:t>
+      </w:r>
+      <w:proofErr w:type="gramEnd"/>
       <w:r>
         <w:rPr>
           <w:i/>
           <w:iCs/>
         </w:rPr>
-        <w:t xml:space="preserve"> }} {{</w:t>
-      </w:r>
-      <w:proofErr w:type="spellStart"/>
+        <w:t>.first_name</w:t>
+      </w:r>
+      <w:proofErr w:type="spellEnd"/>
       <w:r>
         <w:rPr>
           <w:i/>
           <w:iCs/>
         </w:rPr>
-        <w:t>defendant.last_name</w:t>
-      </w:r>
-      <w:proofErr w:type="spellEnd"/>
+        <w:t xml:space="preserve"> }} {{</w:t>
+      </w:r>
+      <w:proofErr w:type="spellStart"/>
       <w:r>
         <w:rPr>
           <w:i/>
           <w:iCs/>
         </w:rPr>
-        <w:t xml:space="preserve"> }}</w:t>
-      </w:r>
+        <w:t>defendant.last_name</w:t>
+      </w:r>
+      <w:proofErr w:type="spellEnd"/>
       <w:r>
         <w:rPr>
           <w:i/>
           <w:iCs/>
         </w:rPr>
-        <w:t>,</w:t>
+        <w:t xml:space="preserve"> }}</w:t>
       </w:r>
       <w:r>
         <w:rPr>
           <w:i/>
           <w:iCs/>
         </w:rPr>
+        <w:t>,</w:t>
+      </w:r>
+      <w:r>
+        <w:rPr>
+          <w:i/>
+          <w:iCs/>
+        </w:rPr>
         <w:t xml:space="preserve"> </w:t>
       </w:r>
       <w:r>
@@ -224,12 +245,17 @@
       <w:r>
         <w:t xml:space="preserve">I, </w:t>
       </w:r>
+      <w:proofErr w:type="gramStart"/>
       <w:r>
         <w:t xml:space="preserve">{{ </w:t>
       </w:r>
       <w:proofErr w:type="spellStart"/>
       <w:r>
-        <w:t>judicial_officer.first_name</w:t>
+        <w:t>judicial</w:t>
+      </w:r>
+      <w:proofErr w:type="gramEnd"/>
+      <w:r>
+        <w:t>_officer.first_name</w:t>
       </w:r>
       <w:proofErr w:type="spellEnd"/>
       <w:r>
@@ -310,32 +336,112 @@
         <w:t xml:space="preserve">A total of </w:t>
       </w:r>
       <w:r>
-        <w:t xml:space="preserve">thirty-four </w:t>
+        <w:softHyphen/>
+      </w:r>
+      <w:r>
+        <w:softHyphen/>
+      </w:r>
+      <w:r>
+        <w:softHyphen/>
+      </w:r>
+      <w:r>
+        <w:softHyphen/>
+      </w:r>
+      <w:proofErr w:type="gramStart"/>
+      <w:r>
+        <w:t xml:space="preserve">{{ </w:t>
+      </w:r>
+      <w:proofErr w:type="spellStart"/>
+      <w:r>
+        <w:t>jurors</w:t>
+      </w:r>
+      <w:proofErr w:type="gramEnd"/>
+      <w:r>
+        <w:t>_reported_word</w:t>
+      </w:r>
+      <w:proofErr w:type="spellEnd"/>
+      <w:r>
+        <w:t xml:space="preserve"> }}</w:t>
+      </w:r>
+      <w:r>
+        <w:t xml:space="preserve"> </w:t>
       </w:r>
       <w:r>
         <w:t>(</w:t>
       </w:r>
       <w:r>
-        <w:t>34</w:t>
+        <w:t xml:space="preserve">{{ </w:t>
+      </w:r>
+      <w:proofErr w:type="spellStart"/>
+      <w:r>
+        <w:t>jurors_reported</w:t>
+      </w:r>
+      <w:proofErr w:type="spellEnd"/>
+      <w:r>
+        <w:t xml:space="preserve"> }}</w:t>
       </w:r>
       <w:r>
         <w:t xml:space="preserve">) jurors reported. </w:t>
       </w:r>
       <w:r>
-        <w:t xml:space="preserve">Twenty-five </w:t>
+        <w:t xml:space="preserve">There were </w:t>
+      </w:r>
+      <w:proofErr w:type="gramStart"/>
+      <w:r>
+        <w:t xml:space="preserve">{{ </w:t>
+      </w:r>
+      <w:proofErr w:type="spellStart"/>
+      <w:r>
+        <w:t>jurors</w:t>
+      </w:r>
+      <w:proofErr w:type="gramEnd"/>
+      <w:r>
+        <w:t>_not_seated_word</w:t>
+      </w:r>
+      <w:proofErr w:type="spellEnd"/>
+      <w:r>
+        <w:t xml:space="preserve"> }}</w:t>
+      </w:r>
+      <w:r>
+        <w:t xml:space="preserve"> </w:t>
       </w:r>
       <w:r>
         <w:t>(</w:t>
       </w:r>
       <w:r>
-        <w:t>25</w:t>
-      </w:r>
-      <w:r>
-        <w:t xml:space="preserve">) jurors were not seated and will be paid at the rate of $25.00 each, for a sum of </w:t>
+        <w:t xml:space="preserve">{{ </w:t>
+      </w:r>
+      <w:proofErr w:type="spellStart"/>
+      <w:r>
+        <w:t>jurors_not_seated</w:t>
+      </w:r>
+      <w:proofErr w:type="spellEnd"/>
+      <w:r>
+        <w:t xml:space="preserve"> }}</w:t>
+      </w:r>
+      <w:r>
+        <w:t xml:space="preserve">) jurors </w:t>
+      </w:r>
+      <w:r>
+        <w:t xml:space="preserve">that </w:t>
+      </w:r>
+      <w:r>
+        <w:t xml:space="preserve">were not seated and will be paid at the rate of $25.00 each, for a sum of </w:t>
       </w:r>
       <w:bookmarkStart w:id="4" w:name="_Hlk102740304"/>
       <w:r>
-        <w:t xml:space="preserve">Four Hundred </w:t>
+        <w:t xml:space="preserve">{{ </w:t>
+      </w:r>
+      <w:proofErr w:type="spellStart"/>
+      <w:r>
+        <w:t>jurors_pay_not_seated_word</w:t>
+      </w:r>
+      <w:proofErr w:type="spellEnd"/>
+      <w:r>
+        <w:t xml:space="preserve"> }}</w:t>
+      </w:r>
+      <w:r>
+        <w:t xml:space="preserve"> </w:t>
       </w:r>
       <w:r>
         <w:t xml:space="preserve">dollars </w:t>
@@ -354,56 +460,159 @@
         <w:t>($</w:t>
       </w:r>
       <w:r>
-        <w:t>625.00</w:t>
+        <w:t xml:space="preserve">{{ </w:t>
+      </w:r>
+      <w:proofErr w:type="spellStart"/>
+      <w:r>
+        <w:t>jurors_pay_not_seated</w:t>
+      </w:r>
+      <w:proofErr w:type="spellEnd"/>
+      <w:r>
+        <w:t>}}</w:t>
+      </w:r>
+      <w:r>
+        <w:t>.00</w:t>
       </w:r>
       <w:r>
         <w:t xml:space="preserve">). </w:t>
       </w:r>
-      <w:r>
-        <w:t xml:space="preserve">Eight (8) jurors and </w:t>
-      </w:r>
-      <w:r>
-        <w:t>one</w:t>
-      </w:r>
-      <w:r>
-        <w:t xml:space="preserve"> (</w:t>
-      </w:r>
-      <w:r>
-        <w:t>1</w:t>
-      </w:r>
-      <w:r>
-        <w:t xml:space="preserve">) alternate were seated and will be paid at the rate of $40.00 for each day, for a sum of </w:t>
-      </w:r>
-      <w:r>
-        <w:t>Three Hundred Sixty</w:t>
+    </w:p>
+    <w:p>
+      <w:pPr>
+        <w:widowControl w:val="0"/>
+        <w:ind w:left="1080" w:right="1008"/>
+        <w:jc w:val="both"/>
+      </w:pPr>
+    </w:p>
+    <w:p>
+      <w:pPr>
+        <w:widowControl w:val="0"/>
+        <w:ind w:left="1080" w:right="1008" w:firstLine="360"/>
+        <w:jc w:val="both"/>
+      </w:pPr>
+      <w:r>
+        <w:t xml:space="preserve">A total of </w:t>
+      </w:r>
+      <w:proofErr w:type="gramStart"/>
+      <w:r>
+        <w:t xml:space="preserve">{{ </w:t>
+      </w:r>
+      <w:proofErr w:type="spellStart"/>
+      <w:r>
+        <w:t>jurors</w:t>
+      </w:r>
+      <w:proofErr w:type="gramEnd"/>
+      <w:r>
+        <w:t>_seated_word</w:t>
+      </w:r>
+      <w:proofErr w:type="spellEnd"/>
+      <w:r>
+        <w:t xml:space="preserve"> }}</w:t>
+      </w:r>
+      <w:r>
+        <w:t xml:space="preserve"> ({{ </w:t>
+      </w:r>
+      <w:proofErr w:type="spellStart"/>
+      <w:r>
+        <w:t>jurors_seated</w:t>
+      </w:r>
+      <w:proofErr w:type="spellEnd"/>
+      <w:r>
+        <w:t>}})</w:t>
+      </w:r>
+      <w:r>
+        <w:t xml:space="preserve"> were seated and will be paid at the rate of $40.00 for each day, for a sum of </w:t>
+      </w:r>
+      <w:r>
+        <w:t xml:space="preserve">{{ </w:t>
+      </w:r>
+      <w:proofErr w:type="spellStart"/>
+      <w:r>
+        <w:t>jurors_pay_seated_word</w:t>
+      </w:r>
+      <w:proofErr w:type="spellEnd"/>
+      <w:r>
+        <w:t xml:space="preserve"> }}</w:t>
+      </w:r>
+      <w:r>
+        <w:t xml:space="preserve"> dollars </w:t>
+      </w:r>
+      <w:r>
+        <w:t>and zero cents ($</w:t>
+      </w:r>
+      <w:r>
+        <w:t xml:space="preserve">{{ </w:t>
+      </w:r>
+      <w:proofErr w:type="spellStart"/>
+      <w:r>
+        <w:t>jurors_pay_seated</w:t>
+      </w:r>
+      <w:proofErr w:type="spellEnd"/>
+      <w:r>
+        <w:t xml:space="preserve"> }}</w:t>
+      </w:r>
+      <w:r>
+        <w:t>.00)</w:t>
+      </w:r>
+      <w:r>
+        <w:t>.</w:t>
       </w:r>
       <w:r>
         <w:t xml:space="preserve"> </w:t>
       </w:r>
-      <w:r>
-        <w:t>dollars and zero cents ($</w:t>
-      </w:r>
-      <w:r>
-        <w:t>360</w:t>
-      </w:r>
-      <w:r>
-        <w:t xml:space="preserve">.00) </w:t>
-      </w:r>
       <w:bookmarkStart w:id="5" w:name="_Hlk103927554"/>
+    </w:p>
+    <w:p>
+      <w:pPr>
+        <w:widowControl w:val="0"/>
+        <w:ind w:left="1080" w:right="1008" w:firstLine="360"/>
+        <w:jc w:val="both"/>
+      </w:pPr>
+    </w:p>
+    <w:p>
+      <w:pPr>
+        <w:widowControl w:val="0"/>
+        <w:ind w:left="1080" w:right="1008" w:firstLine="360"/>
+        <w:jc w:val="both"/>
+      </w:pPr>
       <w:r>
         <w:t xml:space="preserve">The total to be paid for this jury panel is </w:t>
       </w:r>
-      <w:r>
-        <w:t>Nine Hundred Eighty-Five</w:t>
+      <w:proofErr w:type="gramStart"/>
+      <w:r>
+        <w:t xml:space="preserve">{{ </w:t>
+      </w:r>
+      <w:proofErr w:type="spellStart"/>
+      <w:r>
+        <w:t>jury</w:t>
+      </w:r>
+      <w:proofErr w:type="gramEnd"/>
+      <w:r>
+        <w:t>_panel_total_pay_word</w:t>
+      </w:r>
+      <w:proofErr w:type="spellEnd"/>
+      <w:r>
+        <w:t xml:space="preserve"> }}</w:t>
       </w:r>
       <w:r>
         <w:t xml:space="preserve"> </w:t>
       </w:r>
       <w:r>
-        <w:t>dollars and zero cents ($</w:t>
-      </w:r>
-      <w:r>
-        <w:t>985</w:t>
+        <w:t>dollars and zero cents (</w:t>
+      </w:r>
+      <w:r>
+        <w:t>$</w:t>
+      </w:r>
+      <w:r>
+        <w:t xml:space="preserve">{{ </w:t>
+      </w:r>
+      <w:proofErr w:type="spellStart"/>
+      <w:r>
+        <w:t>jury_panel_total_pay</w:t>
+      </w:r>
+      <w:proofErr w:type="spellEnd"/>
+      <w:r>
+        <w:t xml:space="preserve"> }}</w:t>
       </w:r>
       <w:r>
         <w:t>.00).</w:t>
@@ -445,8 +654,13 @@
         <w:ind w:left="6120" w:right="1008" w:hanging="5040"/>
         <w:jc w:val="both"/>
       </w:pPr>
-      <w:r>
-        <w:t>Dated:_________________________     ___________________________</w:t>
+      <w:proofErr w:type="gramStart"/>
+      <w:r>
+        <w:t>Dated:_</w:t>
+      </w:r>
+      <w:proofErr w:type="gramEnd"/>
+      <w:r>
+        <w:t>________________________     ___________________________</w:t>
       </w:r>
     </w:p>
     <w:p>
@@ -472,12 +686,17 @@
       <w:r>
         <w:tab/>
       </w:r>
+      <w:proofErr w:type="gramStart"/>
       <w:r>
         <w:t xml:space="preserve">{{ </w:t>
       </w:r>
       <w:proofErr w:type="spellStart"/>
       <w:r>
-        <w:t>judicial_officer.first_name</w:t>
+        <w:t>judicial</w:t>
+      </w:r>
+      <w:proofErr w:type="gramEnd"/>
+      <w:r>
+        <w:t>_officer.first_name</w:t>
       </w:r>
       <w:proofErr w:type="spellEnd"/>
       <w:r>
@@ -518,12 +737,17 @@
       <w:r>
         <w:tab/>
       </w:r>
+      <w:proofErr w:type="gramStart"/>
       <w:r>
         <w:t xml:space="preserve">{{ </w:t>
       </w:r>
       <w:proofErr w:type="spellStart"/>
       <w:r>
-        <w:t>judicial_officer.officer_type</w:t>
+        <w:t>judicial</w:t>
+      </w:r>
+      <w:proofErr w:type="gramEnd"/>
+      <w:r>
+        <w:t>_officer.officer_type</w:t>
       </w:r>
       <w:proofErr w:type="spellEnd"/>
       <w:r>
@@ -582,28 +806,6 @@
       <w:pPr>
         <w:widowControl w:val="0"/>
         <w:ind w:left="1080" w:right="1008"/>
-      </w:pPr>
-    </w:p>
-    <w:p>
-      <w:pPr>
-        <w:widowControl w:val="0"/>
-        <w:jc w:val="center"/>
-        <w:rPr>
-          <w:rFonts w:ascii="Arial" w:hAnsi="Arial"/>
-          <w:b/>
-          <w:sz w:val="36"/>
-        </w:rPr>
-      </w:pPr>
-    </w:p>
-    <w:p>
-      <w:pPr>
-        <w:widowControl w:val="0"/>
-        <w:jc w:val="center"/>
-        <w:rPr>
-          <w:rFonts w:ascii="Arial" w:hAnsi="Arial"/>
-          <w:b/>
-          <w:sz w:val="36"/>
-        </w:rPr>
       </w:pPr>
     </w:p>
     <w:p>
@@ -669,12 +871,17 @@
         <w:widowControl w:val="0"/>
         <w:ind w:right="1008"/>
       </w:pPr>
+      <w:proofErr w:type="gramStart"/>
       <w:r>
         <w:t xml:space="preserve">{{ </w:t>
       </w:r>
       <w:proofErr w:type="spellStart"/>
       <w:r>
-        <w:t>plea_trial_date</w:t>
+        <w:t>plea</w:t>
+      </w:r>
+      <w:proofErr w:type="gramEnd"/>
+      <w:r>
+        <w:t>_trial_date</w:t>
       </w:r>
       <w:proofErr w:type="spellEnd"/>
       <w:r>
@@ -832,6 +1039,7 @@
         </w:rPr>
         <w:t xml:space="preserve"> </w:t>
       </w:r>
+      <w:proofErr w:type="gramStart"/>
       <w:r>
         <w:rPr>
           <w:i/>
@@ -845,30 +1053,38 @@
           <w:i/>
           <w:iCs/>
         </w:rPr>
-        <w:t>defendant.first_name</w:t>
-      </w:r>
-      <w:proofErr w:type="spellEnd"/>
+        <w:t>defendant</w:t>
+      </w:r>
+      <w:proofErr w:type="gramEnd"/>
       <w:r>
         <w:rPr>
           <w:i/>
           <w:iCs/>
         </w:rPr>
-        <w:t xml:space="preserve"> }} {{</w:t>
-      </w:r>
-      <w:proofErr w:type="spellStart"/>
+        <w:t>.first_name</w:t>
+      </w:r>
+      <w:proofErr w:type="spellEnd"/>
       <w:r>
         <w:rPr>
           <w:i/>
           <w:iCs/>
         </w:rPr>
-        <w:t>defendant.last_name</w:t>
-      </w:r>
-      <w:proofErr w:type="spellEnd"/>
+        <w:t xml:space="preserve"> }} {{</w:t>
+      </w:r>
+      <w:proofErr w:type="spellStart"/>
       <w:r>
         <w:rPr>
           <w:i/>
           <w:iCs/>
         </w:rPr>
+        <w:t>defendant.last_name</w:t>
+      </w:r>
+      <w:proofErr w:type="spellEnd"/>
+      <w:r>
+        <w:rPr>
+          <w:i/>
+          <w:iCs/>
+        </w:rPr>
         <w:t xml:space="preserve"> }}, </w:t>
       </w:r>
       <w:r>
@@ -924,7 +1140,21 @@
         <w:rPr>
           <w:szCs w:val="24"/>
         </w:rPr>
-        <w:t xml:space="preserve">Dear Auditor </w:t>
+        <w:t xml:space="preserve">Dear </w:t>
+      </w:r>
+      <w:proofErr w:type="gramStart"/>
+      <w:r>
+        <w:rPr>
+          <w:szCs w:val="24"/>
+        </w:rPr>
+        <w:t>Auditor</w:t>
+      </w:r>
+      <w:proofErr w:type="gramEnd"/>
+      <w:r>
+        <w:rPr>
+          <w:szCs w:val="24"/>
+        </w:rPr>
+        <w:t xml:space="preserve"> </w:t>
       </w:r>
       <w:proofErr w:type="spellStart"/>
       <w:r>
@@ -990,116 +1220,47 @@
     <w:p>
       <w:pPr>
         <w:widowControl w:val="0"/>
-        <w:tabs>
-          <w:tab w:val="left" w:pos="90"/>
-          <w:tab w:val="left" w:pos="720"/>
-          <w:tab w:val="left" w:pos="1440"/>
-          <w:tab w:val="left" w:pos="2160"/>
-          <w:tab w:val="left" w:pos="2880"/>
-          <w:tab w:val="left" w:pos="3600"/>
-          <w:tab w:val="left" w:pos="4320"/>
-          <w:tab w:val="left" w:pos="5040"/>
-          <w:tab w:val="left" w:pos="5760"/>
-          <w:tab w:val="left" w:pos="6480"/>
-          <w:tab w:val="left" w:pos="7200"/>
-          <w:tab w:val="left" w:pos="7920"/>
-          <w:tab w:val="left" w:pos="8640"/>
-          <w:tab w:val="left" w:pos="8910"/>
-          <w:tab w:val="left" w:pos="10800"/>
-        </w:tabs>
-      </w:pPr>
-      <w:r>
-        <w:t xml:space="preserve">A total of </w:t>
-      </w:r>
-      <w:r>
-        <w:t>thirty-four</w:t>
+        <w:ind w:right="1008"/>
+        <w:jc w:val="both"/>
+      </w:pPr>
+      <w:r>
+        <w:t xml:space="preserve">The total to be paid for this jury panel is </w:t>
+      </w:r>
+      <w:proofErr w:type="gramStart"/>
+      <w:r>
+        <w:t xml:space="preserve">{{ </w:t>
+      </w:r>
+      <w:proofErr w:type="spellStart"/>
+      <w:r>
+        <w:t>jury</w:t>
+      </w:r>
+      <w:proofErr w:type="gramEnd"/>
+      <w:r>
+        <w:t>_panel_total_pay_word</w:t>
+      </w:r>
+      <w:proofErr w:type="spellEnd"/>
+      <w:r>
+        <w:t xml:space="preserve"> }} </w:t>
+      </w:r>
+      <w:r>
+        <w:t>dollars and</w:t>
       </w:r>
       <w:r>
         <w:t xml:space="preserve"> </w:t>
       </w:r>
       <w:r>
-        <w:t>(</w:t>
-      </w:r>
-      <w:r>
-        <w:t>34</w:t>
-      </w:r>
-      <w:r>
-        <w:t xml:space="preserve">) jurors reported. </w:t>
-      </w:r>
-      <w:r>
-        <w:t>Twenty-Five</w:t>
-      </w:r>
-      <w:r>
-        <w:t xml:space="preserve"> (</w:t>
-      </w:r>
-      <w:r>
-        <w:t>25</w:t>
-      </w:r>
-      <w:r>
-        <w:t xml:space="preserve">) jurors were not seated and will be paid at the rate of $25.00 each, for a sum of </w:t>
-      </w:r>
-      <w:r>
-        <w:t>Six Hundred Twenty-Five</w:t>
-      </w:r>
-      <w:r>
-        <w:t xml:space="preserve"> </w:t>
-      </w:r>
-      <w:r>
-        <w:t xml:space="preserve">dollars </w:t>
-      </w:r>
-      <w:r>
-        <w:t>and zero cents ($</w:t>
-      </w:r>
-      <w:r>
-        <w:t>625</w:t>
-      </w:r>
-      <w:r>
-        <w:t>.00)</w:t>
-      </w:r>
-      <w:r>
-        <w:t>.</w:t>
-      </w:r>
-      <w:r>
-        <w:t xml:space="preserve"> Eight (8) jurors and </w:t>
-      </w:r>
-      <w:r>
-        <w:t>one (1</w:t>
-      </w:r>
-      <w:r>
-        <w:t xml:space="preserve">) alternate were seated and will be paid at the rate of $40.00 for each day, for a sum of </w:t>
-      </w:r>
-      <w:r>
-        <w:t>Three Hundred Sixty</w:t>
-      </w:r>
-      <w:r>
-        <w:t xml:space="preserve"> and zero cents ($</w:t>
-      </w:r>
-      <w:r>
-        <w:t>360</w:t>
-      </w:r>
-      <w:r>
-        <w:t>.</w:t>
-      </w:r>
-      <w:r>
-        <w:t>00)</w:t>
-      </w:r>
-      <w:r>
-        <w:t>.</w:t>
-      </w:r>
-      <w:r>
-        <w:t xml:space="preserve"> The total to be paid for this jury panel is </w:t>
-      </w:r>
-      <w:r>
-        <w:t>Nine Hundred Eighty-Five</w:t>
-      </w:r>
-      <w:r>
-        <w:t xml:space="preserve"> </w:t>
-      </w:r>
-      <w:r>
-        <w:t>dollars and zero cents ($</w:t>
-      </w:r>
-      <w:r>
-        <w:t>985</w:t>
+        <w:t>zero cents (</w:t>
+      </w:r>
+      <w:r>
+        <w:t xml:space="preserve">${{ </w:t>
+      </w:r>
+      <w:proofErr w:type="spellStart"/>
+      <w:r>
+        <w:t>jury_panel_total_pay</w:t>
+      </w:r>
+      <w:proofErr w:type="spellEnd"/>
+      <w:r>
+        <w:t xml:space="preserve"> }}</w:t>
       </w:r>
       <w:r>
         <w:t>.00).</w:t>
@@ -1381,12 +1542,17 @@
         <w:ind w:right="-450"/>
         <w:jc w:val="both"/>
       </w:pPr>
+      <w:proofErr w:type="gramStart"/>
       <w:r>
         <w:t xml:space="preserve">{{ </w:t>
       </w:r>
       <w:proofErr w:type="spellStart"/>
       <w:r>
-        <w:t>judicial_officer.first_name</w:t>
+        <w:t>judicial</w:t>
+      </w:r>
+      <w:proofErr w:type="gramEnd"/>
+      <w:r>
+        <w:t>_officer.first_name</w:t>
       </w:r>
       <w:proofErr w:type="spellEnd"/>
       <w:r>
@@ -1428,12 +1594,17 @@
           <w:szCs w:val="22"/>
         </w:rPr>
       </w:pPr>
+      <w:proofErr w:type="gramStart"/>
       <w:r>
         <w:t xml:space="preserve">{{ </w:t>
       </w:r>
       <w:proofErr w:type="spellStart"/>
       <w:r>
-        <w:t>judicial_officer.officer_type</w:t>
+        <w:t>judicial</w:t>
+      </w:r>
+      <w:proofErr w:type="gramEnd"/>
+      <w:r>
+        <w:t>_officer.officer_type</w:t>
       </w:r>
       <w:proofErr w:type="spellEnd"/>
       <w:r>

</xml_diff>

<commit_message>
Jury payment dialog and entry working fully.
</commit_message>
<xml_diff>
--- a/resources/Templates/Jury_Payment_Template.docx
+++ b/resources/Templates/Jury_Payment_Template.docx
@@ -239,7 +239,7 @@
     <w:p>
       <w:pPr>
         <w:widowControl w:val="0"/>
-        <w:ind w:left="1080" w:right="1008" w:firstLine="720"/>
+        <w:ind w:left="1080" w:right="1008" w:firstLine="360"/>
         <w:jc w:val="both"/>
       </w:pPr>
       <w:r>
@@ -324,13 +324,9 @@
     <w:p>
       <w:pPr>
         <w:widowControl w:val="0"/>
-        <w:ind w:left="1080" w:right="1008"/>
-        <w:jc w:val="both"/>
-      </w:pPr>
-      <w:r>
-        <w:tab/>
-        <w:t xml:space="preserve">     </w:t>
-      </w:r>
+        <w:ind w:left="1080" w:right="1008" w:firstLine="360"/>
+        <w:jc w:val="both"/>
+      </w:pPr>
       <w:bookmarkStart w:id="3" w:name="_Hlk75932502"/>
       <w:r>
         <w:t xml:space="preserve">A total of </w:t>
@@ -480,30 +476,41 @@
     <w:p>
       <w:pPr>
         <w:widowControl w:val="0"/>
-        <w:ind w:left="1080" w:right="1008"/>
-        <w:jc w:val="both"/>
-      </w:pPr>
-    </w:p>
-    <w:p>
-      <w:pPr>
-        <w:widowControl w:val="0"/>
         <w:ind w:left="1080" w:right="1008" w:firstLine="360"/>
         <w:jc w:val="both"/>
       </w:pPr>
       <w:r>
+        <w:t xml:space="preserve">{% if </w:t>
+      </w:r>
+      <w:proofErr w:type="spellStart"/>
+      <w:r>
+        <w:t>trial_length</w:t>
+      </w:r>
+      <w:proofErr w:type="spellEnd"/>
+      <w:r>
+        <w:t xml:space="preserve"> != ‘No Trial </w:t>
+      </w:r>
+      <w:r>
+        <w:t>-</w:t>
+      </w:r>
+      <w:r>
+        <w:t xml:space="preserve"> Jury Not Seated’ %}</w:t>
+      </w:r>
+      <w:r>
+        <w:t>{{‘\n’}}</w:t>
+      </w:r>
+      <w:r>
+        <w:t>{{‘\t’}}</w:t>
+      </w:r>
+      <w:r>
         <w:t xml:space="preserve">A total of </w:t>
       </w:r>
-      <w:proofErr w:type="gramStart"/>
       <w:r>
         <w:t xml:space="preserve">{{ </w:t>
       </w:r>
       <w:proofErr w:type="spellStart"/>
       <w:r>
-        <w:t>jurors</w:t>
-      </w:r>
-      <w:proofErr w:type="gramEnd"/>
-      <w:r>
-        <w:t>_seated_word</w:t>
+        <w:t>jurors_seated_word</w:t>
       </w:r>
       <w:proofErr w:type="spellEnd"/>
       <w:r>
@@ -557,17 +564,13 @@
       <w:r>
         <w:t>.</w:t>
       </w:r>
-      <w:r>
-        <w:t xml:space="preserve"> </w:t>
-      </w:r>
       <w:bookmarkStart w:id="5" w:name="_Hlk103927554"/>
-    </w:p>
-    <w:p>
-      <w:pPr>
-        <w:widowControl w:val="0"/>
-        <w:ind w:left="1080" w:right="1008" w:firstLine="360"/>
-        <w:jc w:val="both"/>
-      </w:pPr>
+      <w:r>
+        <w:t>{{‘\n’}}</w:t>
+      </w:r>
+      <w:r>
+        <w:t>{% endif %}</w:t>
+      </w:r>
     </w:p>
     <w:p>
       <w:pPr>

</xml_diff>

<commit_message>
Updated Jury Template to Fowler
</commit_message>
<xml_diff>
--- a/resources/Templates/Jury_Payment_Template.docx
+++ b/resources/Templates/Jury_Payment_Template.docx
@@ -1,6 +1,6 @@
 
 <file path=word/document.xml><?xml version="1.0" encoding="utf-8"?>
-<w:document xmlns:wpc="http://schemas.microsoft.com/office/word/2010/wordprocessingCanvas" xmlns:cx="http://schemas.microsoft.com/office/drawing/2014/chartex" xmlns:cx1="http://schemas.microsoft.com/office/drawing/2015/9/8/chartex" xmlns:cx2="http://schemas.microsoft.com/office/drawing/2015/10/21/chartex" xmlns:cx3="http://schemas.microsoft.com/office/drawing/2016/5/9/chartex" xmlns:cx4="http://schemas.microsoft.com/office/drawing/2016/5/10/chartex" xmlns:cx5="http://schemas.microsoft.com/office/drawing/2016/5/11/chartex" xmlns:cx6="http://schemas.microsoft.com/office/drawing/2016/5/12/chartex" xmlns:cx7="http://schemas.microsoft.com/office/drawing/2016/5/13/chartex" xmlns:cx8="http://schemas.microsoft.com/office/drawing/2016/5/14/chartex" xmlns:mc="http://schemas.openxmlformats.org/markup-compatibility/2006" xmlns:aink="http://schemas.microsoft.com/office/drawing/2016/ink" xmlns:am3d="http://schemas.microsoft.com/office/drawing/2017/model3d" xmlns:o="urn:schemas-microsoft-com:office:office" xmlns:oel="http://schemas.microsoft.com/office/2019/extlst" xmlns:r="http://schemas.openxmlformats.org/officeDocument/2006/relationships" xmlns:m="http://schemas.openxmlformats.org/officeDocument/2006/math" xmlns:v="urn:schemas-microsoft-com:vml" xmlns:wp14="http://schemas.microsoft.com/office/word/2010/wordprocessingDrawing" xmlns:wp="http://schemas.openxmlformats.org/drawingml/2006/wordprocessingDrawing" xmlns:w10="urn:schemas-microsoft-com:office:word" xmlns:w="http://schemas.openxmlformats.org/wordprocessingml/2006/main" xmlns:w14="http://schemas.microsoft.com/office/word/2010/wordml" xmlns:w15="http://schemas.microsoft.com/office/word/2012/wordml" xmlns:w16cex="http://schemas.microsoft.com/office/word/2018/wordml/cex" xmlns:w16cid="http://schemas.microsoft.com/office/word/2016/wordml/cid" xmlns:w16="http://schemas.microsoft.com/office/word/2018/wordml" xmlns:w16sdtdh="http://schemas.microsoft.com/office/word/2020/wordml/sdtdatahash" xmlns:w16se="http://schemas.microsoft.com/office/word/2015/wordml/symex" xmlns:wpg="http://schemas.microsoft.com/office/word/2010/wordprocessingGroup" xmlns:wpi="http://schemas.microsoft.com/office/word/2010/wordprocessingInk" xmlns:wne="http://schemas.microsoft.com/office/word/2006/wordml" xmlns:wps="http://schemas.microsoft.com/office/word/2010/wordprocessingShape" mc:Ignorable="w14 w15 w16se w16cid w16 w16cex w16sdtdh wp14">
+<w:document xmlns:wpc="http://schemas.microsoft.com/office/word/2010/wordprocessingCanvas" xmlns:cx="http://schemas.microsoft.com/office/drawing/2014/chartex" xmlns:cx1="http://schemas.microsoft.com/office/drawing/2015/9/8/chartex" xmlns:cx2="http://schemas.microsoft.com/office/drawing/2015/10/21/chartex" xmlns:cx3="http://schemas.microsoft.com/office/drawing/2016/5/9/chartex" xmlns:cx4="http://schemas.microsoft.com/office/drawing/2016/5/10/chartex" xmlns:cx5="http://schemas.microsoft.com/office/drawing/2016/5/11/chartex" xmlns:cx6="http://schemas.microsoft.com/office/drawing/2016/5/12/chartex" xmlns:cx7="http://schemas.microsoft.com/office/drawing/2016/5/13/chartex" xmlns:cx8="http://schemas.microsoft.com/office/drawing/2016/5/14/chartex" xmlns:mc="http://schemas.openxmlformats.org/markup-compatibility/2006" xmlns:aink="http://schemas.microsoft.com/office/drawing/2016/ink" xmlns:am3d="http://schemas.microsoft.com/office/drawing/2017/model3d" xmlns:o="urn:schemas-microsoft-com:office:office" xmlns:oel="http://schemas.microsoft.com/office/2019/extlst" xmlns:r="http://schemas.openxmlformats.org/officeDocument/2006/relationships" xmlns:m="http://schemas.openxmlformats.org/officeDocument/2006/math" xmlns:v="urn:schemas-microsoft-com:vml" xmlns:wp14="http://schemas.microsoft.com/office/word/2010/wordprocessingDrawing" xmlns:wp="http://schemas.openxmlformats.org/drawingml/2006/wordprocessingDrawing" xmlns:w10="urn:schemas-microsoft-com:office:word" xmlns:w="http://schemas.openxmlformats.org/wordprocessingml/2006/main" xmlns:w14="http://schemas.microsoft.com/office/word/2010/wordml" xmlns:w15="http://schemas.microsoft.com/office/word/2012/wordml" xmlns:w16cex="http://schemas.microsoft.com/office/word/2018/wordml/cex" xmlns:w16cid="http://schemas.microsoft.com/office/word/2016/wordml/cid" xmlns:w16="http://schemas.microsoft.com/office/word/2018/wordml" xmlns:w16du="http://schemas.microsoft.com/office/word/2023/wordml/word16du" xmlns:w16sdtdh="http://schemas.microsoft.com/office/word/2020/wordml/sdtdatahash" xmlns:w16sdtfl="http://schemas.microsoft.com/office/word/2024/wordml/sdtformatlock" xmlns:w16se="http://schemas.microsoft.com/office/word/2015/wordml/symex" xmlns:wpg="http://schemas.microsoft.com/office/word/2010/wordprocessingGroup" xmlns:wpi="http://schemas.microsoft.com/office/word/2010/wordprocessingInk" xmlns:wne="http://schemas.microsoft.com/office/word/2006/wordml" xmlns:wps="http://schemas.microsoft.com/office/word/2010/wordprocessingShape" mc:Ignorable="w14 w15 w16se w16cid w16 w16cex w16sdtdh w16sdtfl w16du wp14">
   <w:body>
     <w:p>
       <w:pPr>
@@ -43,21 +43,8 @@
         <w:ind w:left="1080" w:right="1008"/>
         <w:jc w:val="center"/>
       </w:pPr>
-      <w:proofErr w:type="gramStart"/>
-      <w:r>
-        <w:t xml:space="preserve">{{ </w:t>
-      </w:r>
-      <w:proofErr w:type="spellStart"/>
-      <w:r>
-        <w:t>plea</w:t>
-      </w:r>
-      <w:proofErr w:type="gramEnd"/>
-      <w:r>
-        <w:t>_trial_date</w:t>
-      </w:r>
-      <w:proofErr w:type="spellEnd"/>
-      <w:r>
-        <w:t xml:space="preserve"> }}</w:t>
+      <w:r>
+        <w:t>{{ plea_trial_date }}</w:t>
       </w:r>
     </w:p>
     <w:p>
@@ -148,143 +135,65 @@
         </w:rPr>
         <w:t xml:space="preserve"> </w:t>
       </w:r>
-      <w:proofErr w:type="gramStart"/>
       <w:r>
         <w:rPr>
           <w:i/>
           <w:iCs/>
         </w:rPr>
-        <w:t xml:space="preserve">{{ </w:t>
-      </w:r>
-      <w:proofErr w:type="spellStart"/>
+        <w:t>{{ defendant.first_name }} {{defendant.last_name }}</w:t>
+      </w:r>
       <w:r>
         <w:rPr>
           <w:i/>
           <w:iCs/>
         </w:rPr>
-        <w:t>defendant</w:t>
-      </w:r>
-      <w:proofErr w:type="gramEnd"/>
+        <w:t>,</w:t>
+      </w:r>
       <w:r>
         <w:rPr>
           <w:i/>
           <w:iCs/>
         </w:rPr>
-        <w:t>.first_name</w:t>
-      </w:r>
-      <w:proofErr w:type="spellEnd"/>
-      <w:r>
-        <w:rPr>
-          <w:i/>
-          <w:iCs/>
-        </w:rPr>
-        <w:t xml:space="preserve"> }} {{</w:t>
-      </w:r>
-      <w:proofErr w:type="spellStart"/>
-      <w:r>
-        <w:rPr>
-          <w:i/>
-          <w:iCs/>
-        </w:rPr>
-        <w:t>defendant.last_name</w:t>
-      </w:r>
-      <w:proofErr w:type="spellEnd"/>
-      <w:r>
-        <w:rPr>
-          <w:i/>
-          <w:iCs/>
-        </w:rPr>
-        <w:t xml:space="preserve"> }}</w:t>
-      </w:r>
-      <w:r>
-        <w:rPr>
-          <w:i/>
-          <w:iCs/>
-        </w:rPr>
+        <w:t xml:space="preserve"> </w:t>
+      </w:r>
+      <w:r>
+        <w:t>{{ case_number }}</w:t>
+      </w:r>
+    </w:p>
+    <w:bookmarkEnd w:id="0"/>
+    <w:p>
+      <w:pPr>
+        <w:widowControl w:val="0"/>
+        <w:ind w:left="1080" w:right="1008"/>
+      </w:pPr>
+    </w:p>
+    <w:p>
+      <w:pPr>
+        <w:widowControl w:val="0"/>
+        <w:ind w:left="1080" w:right="1008" w:firstLine="720"/>
+        <w:jc w:val="both"/>
+      </w:pPr>
+    </w:p>
+    <w:p>
+      <w:pPr>
+        <w:widowControl w:val="0"/>
+        <w:ind w:left="1080" w:right="1008" w:firstLine="360"/>
+        <w:jc w:val="both"/>
+      </w:pPr>
+      <w:r>
+        <w:t xml:space="preserve">I, </w:t>
+      </w:r>
+      <w:r>
+        <w:t>{{ judicial_officer.first_name }} {{ judicial_officer.last_name }}</w:t>
+      </w:r>
+      <w:r>
         <w:t>,</w:t>
       </w:r>
       <w:r>
-        <w:rPr>
-          <w:i/>
-          <w:iCs/>
-        </w:rPr>
         <w:t xml:space="preserve"> </w:t>
       </w:r>
       <w:r>
-        <w:t xml:space="preserve">{{ </w:t>
-      </w:r>
-      <w:proofErr w:type="spellStart"/>
-      <w:r>
-        <w:t>case_number</w:t>
-      </w:r>
-      <w:proofErr w:type="spellEnd"/>
-      <w:r>
-        <w:t xml:space="preserve"> }}</w:t>
-      </w:r>
-    </w:p>
-    <w:bookmarkEnd w:id="0"/>
-    <w:p>
-      <w:pPr>
-        <w:widowControl w:val="0"/>
-        <w:ind w:left="1080" w:right="1008"/>
-      </w:pPr>
-    </w:p>
-    <w:p>
-      <w:pPr>
-        <w:widowControl w:val="0"/>
-        <w:ind w:left="1080" w:right="1008" w:firstLine="720"/>
-        <w:jc w:val="both"/>
-      </w:pPr>
-    </w:p>
-    <w:p>
-      <w:pPr>
-        <w:widowControl w:val="0"/>
-        <w:ind w:left="1080" w:right="1008" w:firstLine="360"/>
-        <w:jc w:val="both"/>
-      </w:pPr>
-      <w:r>
-        <w:t xml:space="preserve">I, </w:t>
-      </w:r>
-      <w:proofErr w:type="gramStart"/>
-      <w:r>
-        <w:t xml:space="preserve">{{ </w:t>
-      </w:r>
-      <w:proofErr w:type="spellStart"/>
-      <w:r>
-        <w:t>judicial</w:t>
-      </w:r>
-      <w:proofErr w:type="gramEnd"/>
-      <w:r>
-        <w:t>_officer.first_name</w:t>
-      </w:r>
-      <w:proofErr w:type="spellEnd"/>
-      <w:r>
-        <w:t xml:space="preserve"> }} {{ </w:t>
-      </w:r>
-      <w:proofErr w:type="spellStart"/>
-      <w:r>
-        <w:t>judicial_officer.last_name</w:t>
-      </w:r>
-      <w:proofErr w:type="spellEnd"/>
-      <w:r>
-        <w:t xml:space="preserve"> }}</w:t>
-      </w:r>
-      <w:r>
-        <w:t>,</w:t>
-      </w:r>
-      <w:r>
-        <w:t xml:space="preserve"> </w:t>
-      </w:r>
-      <w:r>
-        <w:t xml:space="preserve">{{ </w:t>
-      </w:r>
-      <w:proofErr w:type="spellStart"/>
-      <w:r>
-        <w:t>judicial_officer.officer_type</w:t>
-      </w:r>
-      <w:proofErr w:type="spellEnd"/>
-      <w:r>
-        <w:t xml:space="preserve"> }}</w:t>
+        <w:t>{{ judicial_officer.officer_type }}</w:t>
       </w:r>
       <w:r>
         <w:t>, do hereby certify the attached list of jurors for payment of jury service on</w:t>
@@ -295,15 +204,7 @@
         <w:t xml:space="preserve"> </w:t>
       </w:r>
       <w:r>
-        <w:t xml:space="preserve">{{ </w:t>
-      </w:r>
-      <w:proofErr w:type="spellStart"/>
-      <w:r>
-        <w:t>trial_date</w:t>
-      </w:r>
-      <w:proofErr w:type="spellEnd"/>
-      <w:r>
-        <w:t xml:space="preserve"> }}</w:t>
+        <w:t>{{ trial_date }}</w:t>
       </w:r>
       <w:r>
         <w:t>,</w:t>
@@ -343,21 +244,8 @@
       <w:r>
         <w:softHyphen/>
       </w:r>
-      <w:proofErr w:type="gramStart"/>
-      <w:r>
-        <w:t xml:space="preserve">{{ </w:t>
-      </w:r>
-      <w:proofErr w:type="spellStart"/>
-      <w:r>
-        <w:t>jurors</w:t>
-      </w:r>
-      <w:proofErr w:type="gramEnd"/>
-      <w:r>
-        <w:t>_reported_word</w:t>
-      </w:r>
-      <w:proofErr w:type="spellEnd"/>
-      <w:r>
-        <w:t xml:space="preserve"> }}</w:t>
+      <w:r>
+        <w:t>{{ jurors_reported_word }}</w:t>
       </w:r>
       <w:r>
         <w:t xml:space="preserve"> </w:t>
@@ -366,15 +254,7 @@
         <w:t>(</w:t>
       </w:r>
       <w:r>
-        <w:t xml:space="preserve">{{ </w:t>
-      </w:r>
-      <w:proofErr w:type="spellStart"/>
-      <w:r>
-        <w:t>jurors_reported</w:t>
-      </w:r>
-      <w:proofErr w:type="spellEnd"/>
-      <w:r>
-        <w:t xml:space="preserve"> }}</w:t>
+        <w:t>{{ jurors_reported }}</w:t>
       </w:r>
       <w:r>
         <w:t xml:space="preserve">) jurors reported. </w:t>
@@ -382,21 +262,8 @@
       <w:r>
         <w:t xml:space="preserve">There were </w:t>
       </w:r>
-      <w:proofErr w:type="gramStart"/>
-      <w:r>
-        <w:t xml:space="preserve">{{ </w:t>
-      </w:r>
-      <w:proofErr w:type="spellStart"/>
-      <w:r>
-        <w:t>jurors</w:t>
-      </w:r>
-      <w:proofErr w:type="gramEnd"/>
-      <w:r>
-        <w:t>_not_seated_word</w:t>
-      </w:r>
-      <w:proofErr w:type="spellEnd"/>
-      <w:r>
-        <w:t xml:space="preserve"> }}</w:t>
+      <w:r>
+        <w:t>{{ jurors_not_seated_word }}</w:t>
       </w:r>
       <w:r>
         <w:t xml:space="preserve"> </w:t>
@@ -405,15 +272,7 @@
         <w:t>(</w:t>
       </w:r>
       <w:r>
-        <w:t xml:space="preserve">{{ </w:t>
-      </w:r>
-      <w:proofErr w:type="spellStart"/>
-      <w:r>
-        <w:t>jurors_not_seated</w:t>
-      </w:r>
-      <w:proofErr w:type="spellEnd"/>
-      <w:r>
-        <w:t xml:space="preserve"> }}</w:t>
+        <w:t>{{ jurors_not_seated }}</w:t>
       </w:r>
       <w:r>
         <w:t xml:space="preserve">) jurors </w:t>
@@ -426,15 +285,7 @@
       </w:r>
       <w:bookmarkStart w:id="4" w:name="_Hlk102740304"/>
       <w:r>
-        <w:t xml:space="preserve">{{ </w:t>
-      </w:r>
-      <w:proofErr w:type="spellStart"/>
-      <w:r>
-        <w:t>jurors_pay_not_seated_word</w:t>
-      </w:r>
-      <w:proofErr w:type="spellEnd"/>
-      <w:r>
-        <w:t xml:space="preserve"> }}</w:t>
+        <w:t>{{ jurors_pay_not_seated_word }}</w:t>
       </w:r>
       <w:r>
         <w:t xml:space="preserve"> </w:t>
@@ -456,15 +307,7 @@
         <w:t>($</w:t>
       </w:r>
       <w:r>
-        <w:t xml:space="preserve">{{ </w:t>
-      </w:r>
-      <w:proofErr w:type="spellStart"/>
-      <w:r>
-        <w:t>jurors_pay_not_seated</w:t>
-      </w:r>
-      <w:proofErr w:type="spellEnd"/>
-      <w:r>
-        <w:t>}}</w:t>
+        <w:t>{{ jurors_pay_not_seated}}</w:t>
       </w:r>
       <w:r>
         <w:t>.00</w:t>
@@ -480,15 +323,7 @@
         <w:jc w:val="both"/>
       </w:pPr>
       <w:r>
-        <w:t xml:space="preserve">{% if </w:t>
-      </w:r>
-      <w:proofErr w:type="spellStart"/>
-      <w:r>
-        <w:t>trial_length</w:t>
-      </w:r>
-      <w:proofErr w:type="spellEnd"/>
-      <w:r>
-        <w:t xml:space="preserve"> != ‘No Trial </w:t>
+        <w:t xml:space="preserve">{% if trial_length != ‘No Trial </w:t>
       </w:r>
       <w:r>
         <w:t>-</w:t>
@@ -506,40 +341,16 @@
         <w:t xml:space="preserve">A total of </w:t>
       </w:r>
       <w:r>
-        <w:t xml:space="preserve">{{ </w:t>
-      </w:r>
-      <w:proofErr w:type="spellStart"/>
-      <w:r>
-        <w:t>jurors_seated_word</w:t>
-      </w:r>
-      <w:proofErr w:type="spellEnd"/>
-      <w:r>
-        <w:t xml:space="preserve"> }}</w:t>
-      </w:r>
-      <w:r>
-        <w:t xml:space="preserve"> ({{ </w:t>
-      </w:r>
-      <w:proofErr w:type="spellStart"/>
-      <w:r>
-        <w:t>jurors_seated</w:t>
-      </w:r>
-      <w:proofErr w:type="spellEnd"/>
-      <w:r>
-        <w:t>}})</w:t>
+        <w:t>{{ jurors_seated_word }}</w:t>
+      </w:r>
+      <w:r>
+        <w:t xml:space="preserve"> ({{ jurors_seated}})</w:t>
       </w:r>
       <w:r>
         <w:t xml:space="preserve"> were seated and will be paid at the rate of $40.00 for each day, for a sum of </w:t>
       </w:r>
       <w:r>
-        <w:t xml:space="preserve">{{ </w:t>
-      </w:r>
-      <w:proofErr w:type="spellStart"/>
-      <w:r>
-        <w:t>jurors_pay_seated_word</w:t>
-      </w:r>
-      <w:proofErr w:type="spellEnd"/>
-      <w:r>
-        <w:t xml:space="preserve"> }}</w:t>
+        <w:t>{{ jurors_pay_seated_word }}</w:t>
       </w:r>
       <w:r>
         <w:t xml:space="preserve"> dollars </w:t>
@@ -548,15 +359,7 @@
         <w:t>and zero cents ($</w:t>
       </w:r>
       <w:r>
-        <w:t xml:space="preserve">{{ </w:t>
-      </w:r>
-      <w:proofErr w:type="spellStart"/>
-      <w:r>
-        <w:t>jurors_pay_seated</w:t>
-      </w:r>
-      <w:proofErr w:type="spellEnd"/>
-      <w:r>
-        <w:t xml:space="preserve"> }}</w:t>
+        <w:t>{{ jurors_pay_seated }}</w:t>
       </w:r>
       <w:r>
         <w:t>.00)</w:t>
@@ -581,21 +384,8 @@
       <w:r>
         <w:t xml:space="preserve">The total to be paid for this jury panel is </w:t>
       </w:r>
-      <w:proofErr w:type="gramStart"/>
-      <w:r>
-        <w:t xml:space="preserve">{{ </w:t>
-      </w:r>
-      <w:proofErr w:type="spellStart"/>
-      <w:r>
-        <w:t>jury</w:t>
-      </w:r>
-      <w:proofErr w:type="gramEnd"/>
-      <w:r>
-        <w:t>_panel_total_pay_word</w:t>
-      </w:r>
-      <w:proofErr w:type="spellEnd"/>
-      <w:r>
-        <w:t xml:space="preserve"> }}</w:t>
+      <w:r>
+        <w:t>{{ jury_panel_total_pay_word }}</w:t>
       </w:r>
       <w:r>
         <w:t xml:space="preserve"> </w:t>
@@ -607,15 +397,7 @@
         <w:t>$</w:t>
       </w:r>
       <w:r>
-        <w:t xml:space="preserve">{{ </w:t>
-      </w:r>
-      <w:proofErr w:type="spellStart"/>
-      <w:r>
-        <w:t>jury_panel_total_pay</w:t>
-      </w:r>
-      <w:proofErr w:type="spellEnd"/>
-      <w:r>
-        <w:t xml:space="preserve"> }}</w:t>
+        <w:t>{{ jury_panel_total_pay }}</w:t>
       </w:r>
       <w:r>
         <w:t>.00).</w:t>
@@ -657,13 +439,8 @@
         <w:ind w:left="6120" w:right="1008" w:hanging="5040"/>
         <w:jc w:val="both"/>
       </w:pPr>
-      <w:proofErr w:type="gramStart"/>
-      <w:r>
-        <w:t>Dated:_</w:t>
-      </w:r>
-      <w:proofErr w:type="gramEnd"/>
-      <w:r>
-        <w:t>________________________     ___________________________</w:t>
+      <w:r>
+        <w:t>Dated:_________________________     ___________________________</w:t>
       </w:r>
     </w:p>
     <w:p>
@@ -689,29 +466,8 @@
       <w:r>
         <w:tab/>
       </w:r>
-      <w:proofErr w:type="gramStart"/>
-      <w:r>
-        <w:t xml:space="preserve">{{ </w:t>
-      </w:r>
-      <w:proofErr w:type="spellStart"/>
-      <w:r>
-        <w:t>judicial</w:t>
-      </w:r>
-      <w:proofErr w:type="gramEnd"/>
-      <w:r>
-        <w:t>_officer.first_name</w:t>
-      </w:r>
-      <w:proofErr w:type="spellEnd"/>
-      <w:r>
-        <w:t xml:space="preserve"> }} {{ </w:t>
-      </w:r>
-      <w:proofErr w:type="spellStart"/>
-      <w:r>
-        <w:t>judicial_officer.last_name</w:t>
-      </w:r>
-      <w:proofErr w:type="spellEnd"/>
-      <w:r>
-        <w:t xml:space="preserve"> }}</w:t>
+      <w:r>
+        <w:t>{{ judicial_officer.first_name }} {{ judicial_officer.last_name }}</w:t>
       </w:r>
       <w:r>
         <w:t>,</w:t>
@@ -740,21 +496,8 @@
       <w:r>
         <w:tab/>
       </w:r>
-      <w:proofErr w:type="gramStart"/>
-      <w:r>
-        <w:t xml:space="preserve">{{ </w:t>
-      </w:r>
-      <w:proofErr w:type="spellStart"/>
-      <w:r>
-        <w:t>judicial</w:t>
-      </w:r>
-      <w:proofErr w:type="gramEnd"/>
-      <w:r>
-        <w:t>_officer.officer_type</w:t>
-      </w:r>
-      <w:proofErr w:type="spellEnd"/>
-      <w:r>
-        <w:t xml:space="preserve"> }}</w:t>
+      <w:r>
+        <w:t>{{ judicial_officer.officer_type }}</w:t>
       </w:r>
     </w:p>
     <w:p>
@@ -874,58 +617,31 @@
         <w:widowControl w:val="0"/>
         <w:ind w:right="1008"/>
       </w:pPr>
-      <w:proofErr w:type="gramStart"/>
-      <w:r>
-        <w:t xml:space="preserve">{{ </w:t>
-      </w:r>
-      <w:proofErr w:type="spellStart"/>
-      <w:r>
-        <w:t>plea</w:t>
-      </w:r>
-      <w:proofErr w:type="gramEnd"/>
-      <w:r>
-        <w:t>_trial_date</w:t>
-      </w:r>
-      <w:proofErr w:type="spellEnd"/>
-      <w:r>
-        <w:t xml:space="preserve"> }}</w:t>
-      </w:r>
-    </w:p>
-    <w:p>
-      <w:pPr>
-        <w:widowControl w:val="0"/>
-        <w:jc w:val="both"/>
-        <w:rPr>
-          <w:szCs w:val="24"/>
-        </w:rPr>
-      </w:pPr>
-    </w:p>
-    <w:p>
-      <w:pPr>
-        <w:widowControl w:val="0"/>
-        <w:rPr>
-          <w:szCs w:val="24"/>
-        </w:rPr>
-      </w:pPr>
-      <w:r>
-        <w:rPr>
-          <w:szCs w:val="24"/>
-        </w:rPr>
-        <w:t xml:space="preserve">George </w:t>
-      </w:r>
-      <w:proofErr w:type="spellStart"/>
-      <w:r>
-        <w:rPr>
-          <w:szCs w:val="24"/>
-        </w:rPr>
-        <w:t>Kaitsa</w:t>
-      </w:r>
-      <w:proofErr w:type="spellEnd"/>
-      <w:r>
-        <w:rPr>
-          <w:szCs w:val="24"/>
-        </w:rPr>
-        <w:t>, Auditor</w:t>
+      <w:r>
+        <w:t>{{ plea_trial_date }}</w:t>
+      </w:r>
+    </w:p>
+    <w:p>
+      <w:pPr>
+        <w:widowControl w:val="0"/>
+        <w:jc w:val="both"/>
+        <w:rPr>
+          <w:szCs w:val="24"/>
+        </w:rPr>
+      </w:pPr>
+    </w:p>
+    <w:p>
+      <w:pPr>
+        <w:widowControl w:val="0"/>
+        <w:rPr>
+          <w:szCs w:val="24"/>
+        </w:rPr>
+      </w:pPr>
+      <w:r>
+        <w:rPr>
+          <w:szCs w:val="24"/>
+        </w:rPr>
+        <w:t>George Kaitsa, Auditor</w:t>
       </w:r>
     </w:p>
     <w:p>
@@ -1042,64 +758,15 @@
         </w:rPr>
         <w:t xml:space="preserve"> </w:t>
       </w:r>
-      <w:proofErr w:type="gramStart"/>
       <w:r>
         <w:rPr>
           <w:i/>
           <w:iCs/>
         </w:rPr>
-        <w:t xml:space="preserve">{{ </w:t>
-      </w:r>
-      <w:proofErr w:type="spellStart"/>
-      <w:r>
-        <w:rPr>
-          <w:i/>
-          <w:iCs/>
-        </w:rPr>
-        <w:t>defendant</w:t>
-      </w:r>
-      <w:proofErr w:type="gramEnd"/>
-      <w:r>
-        <w:rPr>
-          <w:i/>
-          <w:iCs/>
-        </w:rPr>
-        <w:t>.first_name</w:t>
-      </w:r>
-      <w:proofErr w:type="spellEnd"/>
-      <w:r>
-        <w:rPr>
-          <w:i/>
-          <w:iCs/>
-        </w:rPr>
-        <w:t xml:space="preserve"> }} {{</w:t>
-      </w:r>
-      <w:proofErr w:type="spellStart"/>
-      <w:r>
-        <w:rPr>
-          <w:i/>
-          <w:iCs/>
-        </w:rPr>
-        <w:t>defendant.last_name</w:t>
-      </w:r>
-      <w:proofErr w:type="spellEnd"/>
-      <w:r>
-        <w:rPr>
-          <w:i/>
-          <w:iCs/>
-        </w:rPr>
-        <w:t xml:space="preserve"> }}, </w:t>
-      </w:r>
-      <w:r>
-        <w:t xml:space="preserve">{{ </w:t>
-      </w:r>
-      <w:proofErr w:type="spellStart"/>
-      <w:r>
-        <w:t>case_number</w:t>
-      </w:r>
-      <w:proofErr w:type="spellEnd"/>
-      <w:r>
-        <w:t xml:space="preserve"> }}</w:t>
+        <w:t xml:space="preserve">{{ defendant.first_name }} {{defendant.last_name }}, </w:t>
+      </w:r>
+      <w:r>
+        <w:t>{{ case_number }}</w:t>
       </w:r>
     </w:p>
     <w:p>
@@ -1143,35 +810,7 @@
         <w:rPr>
           <w:szCs w:val="24"/>
         </w:rPr>
-        <w:t xml:space="preserve">Dear </w:t>
-      </w:r>
-      <w:proofErr w:type="gramStart"/>
-      <w:r>
-        <w:rPr>
-          <w:szCs w:val="24"/>
-        </w:rPr>
-        <w:t>Auditor</w:t>
-      </w:r>
-      <w:proofErr w:type="gramEnd"/>
-      <w:r>
-        <w:rPr>
-          <w:szCs w:val="24"/>
-        </w:rPr>
-        <w:t xml:space="preserve"> </w:t>
-      </w:r>
-      <w:proofErr w:type="spellStart"/>
-      <w:r>
-        <w:rPr>
-          <w:szCs w:val="24"/>
-        </w:rPr>
-        <w:t>Kaitsa</w:t>
-      </w:r>
-      <w:proofErr w:type="spellEnd"/>
-      <w:r>
-        <w:rPr>
-          <w:szCs w:val="24"/>
-        </w:rPr>
-        <w:t>:</w:t>
+        <w:t>Dear Auditor Kaitsa:</w:t>
       </w:r>
     </w:p>
     <w:p>
@@ -1229,21 +868,8 @@
       <w:r>
         <w:t xml:space="preserve">The total to be paid for this jury panel is </w:t>
       </w:r>
-      <w:proofErr w:type="gramStart"/>
-      <w:r>
-        <w:t xml:space="preserve">{{ </w:t>
-      </w:r>
-      <w:proofErr w:type="spellStart"/>
-      <w:r>
-        <w:t>jury</w:t>
-      </w:r>
-      <w:proofErr w:type="gramEnd"/>
-      <w:r>
-        <w:t>_panel_total_pay_word</w:t>
-      </w:r>
-      <w:proofErr w:type="spellEnd"/>
-      <w:r>
-        <w:t xml:space="preserve"> }} </w:t>
+      <w:r>
+        <w:t xml:space="preserve">{{ jury_panel_total_pay_word }} </w:t>
       </w:r>
       <w:r>
         <w:t>dollars and</w:t>
@@ -1255,15 +881,7 @@
         <w:t>zero cents (</w:t>
       </w:r>
       <w:r>
-        <w:t xml:space="preserve">${{ </w:t>
-      </w:r>
-      <w:proofErr w:type="spellStart"/>
-      <w:r>
-        <w:t>jury_panel_total_pay</w:t>
-      </w:r>
-      <w:proofErr w:type="spellEnd"/>
-      <w:r>
-        <w:t xml:space="preserve"> }}</w:t>
+        <w:t>${{ jury_panel_total_pay }}</w:t>
       </w:r>
       <w:r>
         <w:t>.00).</w:t>
@@ -1545,29 +1163,8 @@
         <w:ind w:right="-450"/>
         <w:jc w:val="both"/>
       </w:pPr>
-      <w:proofErr w:type="gramStart"/>
-      <w:r>
-        <w:t xml:space="preserve">{{ </w:t>
-      </w:r>
-      <w:proofErr w:type="spellStart"/>
-      <w:r>
-        <w:t>judicial</w:t>
-      </w:r>
-      <w:proofErr w:type="gramEnd"/>
-      <w:r>
-        <w:t>_officer.first_name</w:t>
-      </w:r>
-      <w:proofErr w:type="spellEnd"/>
-      <w:r>
-        <w:t xml:space="preserve"> }} {{ </w:t>
-      </w:r>
-      <w:proofErr w:type="spellStart"/>
-      <w:r>
-        <w:t>judicial_officer.last_name</w:t>
-      </w:r>
-      <w:proofErr w:type="spellEnd"/>
-      <w:r>
-        <w:t xml:space="preserve"> }}</w:t>
+      <w:r>
+        <w:t>{{ judicial_officer.first_name }} {{ judicial_officer.last_name }}</w:t>
       </w:r>
     </w:p>
     <w:p>
@@ -1597,21 +1194,8 @@
           <w:szCs w:val="22"/>
         </w:rPr>
       </w:pPr>
-      <w:proofErr w:type="gramStart"/>
-      <w:r>
-        <w:t xml:space="preserve">{{ </w:t>
-      </w:r>
-      <w:proofErr w:type="spellStart"/>
-      <w:r>
-        <w:t>judicial</w:t>
-      </w:r>
-      <w:proofErr w:type="gramEnd"/>
-      <w:r>
-        <w:t>_officer.officer_type</w:t>
-      </w:r>
-      <w:proofErr w:type="spellEnd"/>
-      <w:r>
-        <w:t xml:space="preserve"> }}</w:t>
+      <w:r>
+        <w:t>{{ judicial_officer.officer_type }}</w:t>
       </w:r>
     </w:p>
     <w:p>
@@ -1671,8 +1255,12 @@
       </w:pPr>
     </w:p>
     <w:sectPr>
-      <w:headerReference w:type="default" r:id="rId6"/>
-      <w:headerReference w:type="first" r:id="rId7"/>
+      <w:headerReference w:type="even" r:id="rId6"/>
+      <w:headerReference w:type="default" r:id="rId7"/>
+      <w:footerReference w:type="even" r:id="rId8"/>
+      <w:footerReference w:type="default" r:id="rId9"/>
+      <w:headerReference w:type="first" r:id="rId10"/>
+      <w:footerReference w:type="first" r:id="rId11"/>
       <w:pgSz w:w="12240" w:h="15840"/>
       <w:pgMar w:top="1440" w:right="1440" w:bottom="1440" w:left="1440" w:header="720" w:footer="720" w:gutter="0"/>
       <w:cols w:space="720"/>
@@ -1684,7 +1272,7 @@
 </file>
 
 <file path=word/endnotes.xml><?xml version="1.0" encoding="utf-8"?>
-<w:endnotes xmlns:wpc="http://schemas.microsoft.com/office/word/2010/wordprocessingCanvas" xmlns:cx="http://schemas.microsoft.com/office/drawing/2014/chartex" xmlns:cx1="http://schemas.microsoft.com/office/drawing/2015/9/8/chartex" xmlns:cx2="http://schemas.microsoft.com/office/drawing/2015/10/21/chartex" xmlns:cx3="http://schemas.microsoft.com/office/drawing/2016/5/9/chartex" xmlns:cx4="http://schemas.microsoft.com/office/drawing/2016/5/10/chartex" xmlns:cx5="http://schemas.microsoft.com/office/drawing/2016/5/11/chartex" xmlns:cx6="http://schemas.microsoft.com/office/drawing/2016/5/12/chartex" xmlns:cx7="http://schemas.microsoft.com/office/drawing/2016/5/13/chartex" xmlns:cx8="http://schemas.microsoft.com/office/drawing/2016/5/14/chartex" xmlns:mc="http://schemas.openxmlformats.org/markup-compatibility/2006" xmlns:aink="http://schemas.microsoft.com/office/drawing/2016/ink" xmlns:am3d="http://schemas.microsoft.com/office/drawing/2017/model3d" xmlns:o="urn:schemas-microsoft-com:office:office" xmlns:oel="http://schemas.microsoft.com/office/2019/extlst" xmlns:r="http://schemas.openxmlformats.org/officeDocument/2006/relationships" xmlns:m="http://schemas.openxmlformats.org/officeDocument/2006/math" xmlns:v="urn:schemas-microsoft-com:vml" xmlns:wp14="http://schemas.microsoft.com/office/word/2010/wordprocessingDrawing" xmlns:wp="http://schemas.openxmlformats.org/drawingml/2006/wordprocessingDrawing" xmlns:w10="urn:schemas-microsoft-com:office:word" xmlns:w="http://schemas.openxmlformats.org/wordprocessingml/2006/main" xmlns:w14="http://schemas.microsoft.com/office/word/2010/wordml" xmlns:w15="http://schemas.microsoft.com/office/word/2012/wordml" xmlns:w16cex="http://schemas.microsoft.com/office/word/2018/wordml/cex" xmlns:w16cid="http://schemas.microsoft.com/office/word/2016/wordml/cid" xmlns:w16="http://schemas.microsoft.com/office/word/2018/wordml" xmlns:w16sdtdh="http://schemas.microsoft.com/office/word/2020/wordml/sdtdatahash" xmlns:w16se="http://schemas.microsoft.com/office/word/2015/wordml/symex" xmlns:wpg="http://schemas.microsoft.com/office/word/2010/wordprocessingGroup" xmlns:wpi="http://schemas.microsoft.com/office/word/2010/wordprocessingInk" xmlns:wne="http://schemas.microsoft.com/office/word/2006/wordml" xmlns:wps="http://schemas.microsoft.com/office/word/2010/wordprocessingShape" mc:Ignorable="w14 w15 w16se w16cid w16 w16cex w16sdtdh wp14">
+<w:endnotes xmlns:wpc="http://schemas.microsoft.com/office/word/2010/wordprocessingCanvas" xmlns:cx="http://schemas.microsoft.com/office/drawing/2014/chartex" xmlns:cx1="http://schemas.microsoft.com/office/drawing/2015/9/8/chartex" xmlns:cx2="http://schemas.microsoft.com/office/drawing/2015/10/21/chartex" xmlns:cx3="http://schemas.microsoft.com/office/drawing/2016/5/9/chartex" xmlns:cx4="http://schemas.microsoft.com/office/drawing/2016/5/10/chartex" xmlns:cx5="http://schemas.microsoft.com/office/drawing/2016/5/11/chartex" xmlns:cx6="http://schemas.microsoft.com/office/drawing/2016/5/12/chartex" xmlns:cx7="http://schemas.microsoft.com/office/drawing/2016/5/13/chartex" xmlns:cx8="http://schemas.microsoft.com/office/drawing/2016/5/14/chartex" xmlns:mc="http://schemas.openxmlformats.org/markup-compatibility/2006" xmlns:aink="http://schemas.microsoft.com/office/drawing/2016/ink" xmlns:am3d="http://schemas.microsoft.com/office/drawing/2017/model3d" xmlns:o="urn:schemas-microsoft-com:office:office" xmlns:oel="http://schemas.microsoft.com/office/2019/extlst" xmlns:r="http://schemas.openxmlformats.org/officeDocument/2006/relationships" xmlns:m="http://schemas.openxmlformats.org/officeDocument/2006/math" xmlns:v="urn:schemas-microsoft-com:vml" xmlns:wp14="http://schemas.microsoft.com/office/word/2010/wordprocessingDrawing" xmlns:wp="http://schemas.openxmlformats.org/drawingml/2006/wordprocessingDrawing" xmlns:w10="urn:schemas-microsoft-com:office:word" xmlns:w="http://schemas.openxmlformats.org/wordprocessingml/2006/main" xmlns:w14="http://schemas.microsoft.com/office/word/2010/wordml" xmlns:w15="http://schemas.microsoft.com/office/word/2012/wordml" xmlns:w16cex="http://schemas.microsoft.com/office/word/2018/wordml/cex" xmlns:w16cid="http://schemas.microsoft.com/office/word/2016/wordml/cid" xmlns:w16="http://schemas.microsoft.com/office/word/2018/wordml" xmlns:w16du="http://schemas.microsoft.com/office/word/2023/wordml/word16du" xmlns:w16sdtdh="http://schemas.microsoft.com/office/word/2020/wordml/sdtdatahash" xmlns:w16sdtfl="http://schemas.microsoft.com/office/word/2024/wordml/sdtformatlock" xmlns:w16se="http://schemas.microsoft.com/office/word/2015/wordml/symex" xmlns:wpg="http://schemas.microsoft.com/office/word/2010/wordprocessingGroup" xmlns:wpi="http://schemas.microsoft.com/office/word/2010/wordprocessingInk" xmlns:wne="http://schemas.microsoft.com/office/word/2006/wordml" xmlns:wps="http://schemas.microsoft.com/office/word/2010/wordprocessingShape" mc:Ignorable="w14 w15 w16se w16cid w16 w16cex w16sdtdh w16sdtfl w16du wp14">
   <w:endnote w:type="separator" w:id="-1">
     <w:p>
       <w:r>
@@ -1702,8 +1290,38 @@
 </w:endnotes>
 </file>
 
+<file path=word/footer1.xml><?xml version="1.0" encoding="utf-8"?>
+<w:ftr xmlns:wpc="http://schemas.microsoft.com/office/word/2010/wordprocessingCanvas" xmlns:cx="http://schemas.microsoft.com/office/drawing/2014/chartex" xmlns:cx1="http://schemas.microsoft.com/office/drawing/2015/9/8/chartex" xmlns:cx2="http://schemas.microsoft.com/office/drawing/2015/10/21/chartex" xmlns:cx3="http://schemas.microsoft.com/office/drawing/2016/5/9/chartex" xmlns:cx4="http://schemas.microsoft.com/office/drawing/2016/5/10/chartex" xmlns:cx5="http://schemas.microsoft.com/office/drawing/2016/5/11/chartex" xmlns:cx6="http://schemas.microsoft.com/office/drawing/2016/5/12/chartex" xmlns:cx7="http://schemas.microsoft.com/office/drawing/2016/5/13/chartex" xmlns:cx8="http://schemas.microsoft.com/office/drawing/2016/5/14/chartex" xmlns:mc="http://schemas.openxmlformats.org/markup-compatibility/2006" xmlns:aink="http://schemas.microsoft.com/office/drawing/2016/ink" xmlns:am3d="http://schemas.microsoft.com/office/drawing/2017/model3d" xmlns:o="urn:schemas-microsoft-com:office:office" xmlns:oel="http://schemas.microsoft.com/office/2019/extlst" xmlns:r="http://schemas.openxmlformats.org/officeDocument/2006/relationships" xmlns:m="http://schemas.openxmlformats.org/officeDocument/2006/math" xmlns:v="urn:schemas-microsoft-com:vml" xmlns:wp14="http://schemas.microsoft.com/office/word/2010/wordprocessingDrawing" xmlns:wp="http://schemas.openxmlformats.org/drawingml/2006/wordprocessingDrawing" xmlns:w10="urn:schemas-microsoft-com:office:word" xmlns:w="http://schemas.openxmlformats.org/wordprocessingml/2006/main" xmlns:w14="http://schemas.microsoft.com/office/word/2010/wordml" xmlns:w15="http://schemas.microsoft.com/office/word/2012/wordml" xmlns:w16cex="http://schemas.microsoft.com/office/word/2018/wordml/cex" xmlns:w16cid="http://schemas.microsoft.com/office/word/2016/wordml/cid" xmlns:w16="http://schemas.microsoft.com/office/word/2018/wordml" xmlns:w16du="http://schemas.microsoft.com/office/word/2023/wordml/word16du" xmlns:w16sdtdh="http://schemas.microsoft.com/office/word/2020/wordml/sdtdatahash" xmlns:w16sdtfl="http://schemas.microsoft.com/office/word/2024/wordml/sdtformatlock" xmlns:w16se="http://schemas.microsoft.com/office/word/2015/wordml/symex" xmlns:wpg="http://schemas.microsoft.com/office/word/2010/wordprocessingGroup" xmlns:wpi="http://schemas.microsoft.com/office/word/2010/wordprocessingInk" xmlns:wne="http://schemas.microsoft.com/office/word/2006/wordml" xmlns:wps="http://schemas.microsoft.com/office/word/2010/wordprocessingShape" mc:Ignorable="w14 w15 w16se w16cid w16 w16cex w16sdtdh w16sdtfl w16du wp14">
+  <w:p>
+    <w:pPr>
+      <w:pStyle w:val="Footer"/>
+    </w:pPr>
+  </w:p>
+</w:ftr>
+</file>
+
+<file path=word/footer2.xml><?xml version="1.0" encoding="utf-8"?>
+<w:ftr xmlns:wpc="http://schemas.microsoft.com/office/word/2010/wordprocessingCanvas" xmlns:cx="http://schemas.microsoft.com/office/drawing/2014/chartex" xmlns:cx1="http://schemas.microsoft.com/office/drawing/2015/9/8/chartex" xmlns:cx2="http://schemas.microsoft.com/office/drawing/2015/10/21/chartex" xmlns:cx3="http://schemas.microsoft.com/office/drawing/2016/5/9/chartex" xmlns:cx4="http://schemas.microsoft.com/office/drawing/2016/5/10/chartex" xmlns:cx5="http://schemas.microsoft.com/office/drawing/2016/5/11/chartex" xmlns:cx6="http://schemas.microsoft.com/office/drawing/2016/5/12/chartex" xmlns:cx7="http://schemas.microsoft.com/office/drawing/2016/5/13/chartex" xmlns:cx8="http://schemas.microsoft.com/office/drawing/2016/5/14/chartex" xmlns:mc="http://schemas.openxmlformats.org/markup-compatibility/2006" xmlns:aink="http://schemas.microsoft.com/office/drawing/2016/ink" xmlns:am3d="http://schemas.microsoft.com/office/drawing/2017/model3d" xmlns:o="urn:schemas-microsoft-com:office:office" xmlns:oel="http://schemas.microsoft.com/office/2019/extlst" xmlns:r="http://schemas.openxmlformats.org/officeDocument/2006/relationships" xmlns:m="http://schemas.openxmlformats.org/officeDocument/2006/math" xmlns:v="urn:schemas-microsoft-com:vml" xmlns:wp14="http://schemas.microsoft.com/office/word/2010/wordprocessingDrawing" xmlns:wp="http://schemas.openxmlformats.org/drawingml/2006/wordprocessingDrawing" xmlns:w10="urn:schemas-microsoft-com:office:word" xmlns:w="http://schemas.openxmlformats.org/wordprocessingml/2006/main" xmlns:w14="http://schemas.microsoft.com/office/word/2010/wordml" xmlns:w15="http://schemas.microsoft.com/office/word/2012/wordml" xmlns:w16cex="http://schemas.microsoft.com/office/word/2018/wordml/cex" xmlns:w16cid="http://schemas.microsoft.com/office/word/2016/wordml/cid" xmlns:w16="http://schemas.microsoft.com/office/word/2018/wordml" xmlns:w16du="http://schemas.microsoft.com/office/word/2023/wordml/word16du" xmlns:w16sdtdh="http://schemas.microsoft.com/office/word/2020/wordml/sdtdatahash" xmlns:w16sdtfl="http://schemas.microsoft.com/office/word/2024/wordml/sdtformatlock" xmlns:w16se="http://schemas.microsoft.com/office/word/2015/wordml/symex" xmlns:wpg="http://schemas.microsoft.com/office/word/2010/wordprocessingGroup" xmlns:wpi="http://schemas.microsoft.com/office/word/2010/wordprocessingInk" xmlns:wne="http://schemas.microsoft.com/office/word/2006/wordml" xmlns:wps="http://schemas.microsoft.com/office/word/2010/wordprocessingShape" mc:Ignorable="w14 w15 w16se w16cid w16 w16cex w16sdtdh w16sdtfl w16du wp14">
+  <w:p>
+    <w:pPr>
+      <w:pStyle w:val="Footer"/>
+    </w:pPr>
+  </w:p>
+</w:ftr>
+</file>
+
+<file path=word/footer3.xml><?xml version="1.0" encoding="utf-8"?>
+<w:ftr xmlns:wpc="http://schemas.microsoft.com/office/word/2010/wordprocessingCanvas" xmlns:cx="http://schemas.microsoft.com/office/drawing/2014/chartex" xmlns:cx1="http://schemas.microsoft.com/office/drawing/2015/9/8/chartex" xmlns:cx2="http://schemas.microsoft.com/office/drawing/2015/10/21/chartex" xmlns:cx3="http://schemas.microsoft.com/office/drawing/2016/5/9/chartex" xmlns:cx4="http://schemas.microsoft.com/office/drawing/2016/5/10/chartex" xmlns:cx5="http://schemas.microsoft.com/office/drawing/2016/5/11/chartex" xmlns:cx6="http://schemas.microsoft.com/office/drawing/2016/5/12/chartex" xmlns:cx7="http://schemas.microsoft.com/office/drawing/2016/5/13/chartex" xmlns:cx8="http://schemas.microsoft.com/office/drawing/2016/5/14/chartex" xmlns:mc="http://schemas.openxmlformats.org/markup-compatibility/2006" xmlns:aink="http://schemas.microsoft.com/office/drawing/2016/ink" xmlns:am3d="http://schemas.microsoft.com/office/drawing/2017/model3d" xmlns:o="urn:schemas-microsoft-com:office:office" xmlns:oel="http://schemas.microsoft.com/office/2019/extlst" xmlns:r="http://schemas.openxmlformats.org/officeDocument/2006/relationships" xmlns:m="http://schemas.openxmlformats.org/officeDocument/2006/math" xmlns:v="urn:schemas-microsoft-com:vml" xmlns:wp14="http://schemas.microsoft.com/office/word/2010/wordprocessingDrawing" xmlns:wp="http://schemas.openxmlformats.org/drawingml/2006/wordprocessingDrawing" xmlns:w10="urn:schemas-microsoft-com:office:word" xmlns:w="http://schemas.openxmlformats.org/wordprocessingml/2006/main" xmlns:w14="http://schemas.microsoft.com/office/word/2010/wordml" xmlns:w15="http://schemas.microsoft.com/office/word/2012/wordml" xmlns:w16cex="http://schemas.microsoft.com/office/word/2018/wordml/cex" xmlns:w16cid="http://schemas.microsoft.com/office/word/2016/wordml/cid" xmlns:w16="http://schemas.microsoft.com/office/word/2018/wordml" xmlns:w16du="http://schemas.microsoft.com/office/word/2023/wordml/word16du" xmlns:w16sdtdh="http://schemas.microsoft.com/office/word/2020/wordml/sdtdatahash" xmlns:w16sdtfl="http://schemas.microsoft.com/office/word/2024/wordml/sdtformatlock" xmlns:w16se="http://schemas.microsoft.com/office/word/2015/wordml/symex" xmlns:wpg="http://schemas.microsoft.com/office/word/2010/wordprocessingGroup" xmlns:wpi="http://schemas.microsoft.com/office/word/2010/wordprocessingInk" xmlns:wne="http://schemas.microsoft.com/office/word/2006/wordml" xmlns:wps="http://schemas.microsoft.com/office/word/2010/wordprocessingShape" mc:Ignorable="w14 w15 w16se w16cid w16 w16cex w16sdtdh w16sdtfl w16du wp14">
+  <w:p>
+    <w:pPr>
+      <w:pStyle w:val="Footer"/>
+    </w:pPr>
+  </w:p>
+</w:ftr>
+</file>
+
 <file path=word/footnotes.xml><?xml version="1.0" encoding="utf-8"?>
-<w:footnotes xmlns:wpc="http://schemas.microsoft.com/office/word/2010/wordprocessingCanvas" xmlns:cx="http://schemas.microsoft.com/office/drawing/2014/chartex" xmlns:cx1="http://schemas.microsoft.com/office/drawing/2015/9/8/chartex" xmlns:cx2="http://schemas.microsoft.com/office/drawing/2015/10/21/chartex" xmlns:cx3="http://schemas.microsoft.com/office/drawing/2016/5/9/chartex" xmlns:cx4="http://schemas.microsoft.com/office/drawing/2016/5/10/chartex" xmlns:cx5="http://schemas.microsoft.com/office/drawing/2016/5/11/chartex" xmlns:cx6="http://schemas.microsoft.com/office/drawing/2016/5/12/chartex" xmlns:cx7="http://schemas.microsoft.com/office/drawing/2016/5/13/chartex" xmlns:cx8="http://schemas.microsoft.com/office/drawing/2016/5/14/chartex" xmlns:mc="http://schemas.openxmlformats.org/markup-compatibility/2006" xmlns:aink="http://schemas.microsoft.com/office/drawing/2016/ink" xmlns:am3d="http://schemas.microsoft.com/office/drawing/2017/model3d" xmlns:o="urn:schemas-microsoft-com:office:office" xmlns:oel="http://schemas.microsoft.com/office/2019/extlst" xmlns:r="http://schemas.openxmlformats.org/officeDocument/2006/relationships" xmlns:m="http://schemas.openxmlformats.org/officeDocument/2006/math" xmlns:v="urn:schemas-microsoft-com:vml" xmlns:wp14="http://schemas.microsoft.com/office/word/2010/wordprocessingDrawing" xmlns:wp="http://schemas.openxmlformats.org/drawingml/2006/wordprocessingDrawing" xmlns:w10="urn:schemas-microsoft-com:office:word" xmlns:w="http://schemas.openxmlformats.org/wordprocessingml/2006/main" xmlns:w14="http://schemas.microsoft.com/office/word/2010/wordml" xmlns:w15="http://schemas.microsoft.com/office/word/2012/wordml" xmlns:w16cex="http://schemas.microsoft.com/office/word/2018/wordml/cex" xmlns:w16cid="http://schemas.microsoft.com/office/word/2016/wordml/cid" xmlns:w16="http://schemas.microsoft.com/office/word/2018/wordml" xmlns:w16sdtdh="http://schemas.microsoft.com/office/word/2020/wordml/sdtdatahash" xmlns:w16se="http://schemas.microsoft.com/office/word/2015/wordml/symex" xmlns:wpg="http://schemas.microsoft.com/office/word/2010/wordprocessingGroup" xmlns:wpi="http://schemas.microsoft.com/office/word/2010/wordprocessingInk" xmlns:wne="http://schemas.microsoft.com/office/word/2006/wordml" xmlns:wps="http://schemas.microsoft.com/office/word/2010/wordprocessingShape" mc:Ignorable="w14 w15 w16se w16cid w16 w16cex w16sdtdh wp14">
+<w:footnotes xmlns:wpc="http://schemas.microsoft.com/office/word/2010/wordprocessingCanvas" xmlns:cx="http://schemas.microsoft.com/office/drawing/2014/chartex" xmlns:cx1="http://schemas.microsoft.com/office/drawing/2015/9/8/chartex" xmlns:cx2="http://schemas.microsoft.com/office/drawing/2015/10/21/chartex" xmlns:cx3="http://schemas.microsoft.com/office/drawing/2016/5/9/chartex" xmlns:cx4="http://schemas.microsoft.com/office/drawing/2016/5/10/chartex" xmlns:cx5="http://schemas.microsoft.com/office/drawing/2016/5/11/chartex" xmlns:cx6="http://schemas.microsoft.com/office/drawing/2016/5/12/chartex" xmlns:cx7="http://schemas.microsoft.com/office/drawing/2016/5/13/chartex" xmlns:cx8="http://schemas.microsoft.com/office/drawing/2016/5/14/chartex" xmlns:mc="http://schemas.openxmlformats.org/markup-compatibility/2006" xmlns:aink="http://schemas.microsoft.com/office/drawing/2016/ink" xmlns:am3d="http://schemas.microsoft.com/office/drawing/2017/model3d" xmlns:o="urn:schemas-microsoft-com:office:office" xmlns:oel="http://schemas.microsoft.com/office/2019/extlst" xmlns:r="http://schemas.openxmlformats.org/officeDocument/2006/relationships" xmlns:m="http://schemas.openxmlformats.org/officeDocument/2006/math" xmlns:v="urn:schemas-microsoft-com:vml" xmlns:wp14="http://schemas.microsoft.com/office/word/2010/wordprocessingDrawing" xmlns:wp="http://schemas.openxmlformats.org/drawingml/2006/wordprocessingDrawing" xmlns:w10="urn:schemas-microsoft-com:office:word" xmlns:w="http://schemas.openxmlformats.org/wordprocessingml/2006/main" xmlns:w14="http://schemas.microsoft.com/office/word/2010/wordml" xmlns:w15="http://schemas.microsoft.com/office/word/2012/wordml" xmlns:w16cex="http://schemas.microsoft.com/office/word/2018/wordml/cex" xmlns:w16cid="http://schemas.microsoft.com/office/word/2016/wordml/cid" xmlns:w16="http://schemas.microsoft.com/office/word/2018/wordml" xmlns:w16du="http://schemas.microsoft.com/office/word/2023/wordml/word16du" xmlns:w16sdtdh="http://schemas.microsoft.com/office/word/2020/wordml/sdtdatahash" xmlns:w16sdtfl="http://schemas.microsoft.com/office/word/2024/wordml/sdtformatlock" xmlns:w16se="http://schemas.microsoft.com/office/word/2015/wordml/symex" xmlns:wpg="http://schemas.microsoft.com/office/word/2010/wordprocessingGroup" xmlns:wpi="http://schemas.microsoft.com/office/word/2010/wordprocessingInk" xmlns:wne="http://schemas.microsoft.com/office/word/2006/wordml" xmlns:wps="http://schemas.microsoft.com/office/word/2010/wordprocessingShape" mc:Ignorable="w14 w15 w16se w16cid w16 w16cex w16sdtdh w16sdtfl w16du wp14">
   <w:footnote w:type="separator" w:id="-1">
     <w:p>
       <w:r>
@@ -1722,7 +1340,17 @@
 </file>
 
 <file path=word/header1.xml><?xml version="1.0" encoding="utf-8"?>
-<w:hdr xmlns:wpc="http://schemas.microsoft.com/office/word/2010/wordprocessingCanvas" xmlns:cx="http://schemas.microsoft.com/office/drawing/2014/chartex" xmlns:cx1="http://schemas.microsoft.com/office/drawing/2015/9/8/chartex" xmlns:cx2="http://schemas.microsoft.com/office/drawing/2015/10/21/chartex" xmlns:cx3="http://schemas.microsoft.com/office/drawing/2016/5/9/chartex" xmlns:cx4="http://schemas.microsoft.com/office/drawing/2016/5/10/chartex" xmlns:cx5="http://schemas.microsoft.com/office/drawing/2016/5/11/chartex" xmlns:cx6="http://schemas.microsoft.com/office/drawing/2016/5/12/chartex" xmlns:cx7="http://schemas.microsoft.com/office/drawing/2016/5/13/chartex" xmlns:cx8="http://schemas.microsoft.com/office/drawing/2016/5/14/chartex" xmlns:mc="http://schemas.openxmlformats.org/markup-compatibility/2006" xmlns:aink="http://schemas.microsoft.com/office/drawing/2016/ink" xmlns:am3d="http://schemas.microsoft.com/office/drawing/2017/model3d" xmlns:o="urn:schemas-microsoft-com:office:office" xmlns:oel="http://schemas.microsoft.com/office/2019/extlst" xmlns:r="http://schemas.openxmlformats.org/officeDocument/2006/relationships" xmlns:m="http://schemas.openxmlformats.org/officeDocument/2006/math" xmlns:v="urn:schemas-microsoft-com:vml" xmlns:wp14="http://schemas.microsoft.com/office/word/2010/wordprocessingDrawing" xmlns:wp="http://schemas.openxmlformats.org/drawingml/2006/wordprocessingDrawing" xmlns:w10="urn:schemas-microsoft-com:office:word" xmlns:w="http://schemas.openxmlformats.org/wordprocessingml/2006/main" xmlns:w14="http://schemas.microsoft.com/office/word/2010/wordml" xmlns:w15="http://schemas.microsoft.com/office/word/2012/wordml" xmlns:w16cex="http://schemas.microsoft.com/office/word/2018/wordml/cex" xmlns:w16cid="http://schemas.microsoft.com/office/word/2016/wordml/cid" xmlns:w16="http://schemas.microsoft.com/office/word/2018/wordml" xmlns:w16sdtdh="http://schemas.microsoft.com/office/word/2020/wordml/sdtdatahash" xmlns:w16se="http://schemas.microsoft.com/office/word/2015/wordml/symex" xmlns:wpg="http://schemas.microsoft.com/office/word/2010/wordprocessingGroup" xmlns:wpi="http://schemas.microsoft.com/office/word/2010/wordprocessingInk" xmlns:wne="http://schemas.microsoft.com/office/word/2006/wordml" xmlns:wps="http://schemas.microsoft.com/office/word/2010/wordprocessingShape" mc:Ignorable="w14 w15 w16se w16cid w16 w16cex w16sdtdh wp14">
+<w:hdr xmlns:wpc="http://schemas.microsoft.com/office/word/2010/wordprocessingCanvas" xmlns:cx="http://schemas.microsoft.com/office/drawing/2014/chartex" xmlns:cx1="http://schemas.microsoft.com/office/drawing/2015/9/8/chartex" xmlns:cx2="http://schemas.microsoft.com/office/drawing/2015/10/21/chartex" xmlns:cx3="http://schemas.microsoft.com/office/drawing/2016/5/9/chartex" xmlns:cx4="http://schemas.microsoft.com/office/drawing/2016/5/10/chartex" xmlns:cx5="http://schemas.microsoft.com/office/drawing/2016/5/11/chartex" xmlns:cx6="http://schemas.microsoft.com/office/drawing/2016/5/12/chartex" xmlns:cx7="http://schemas.microsoft.com/office/drawing/2016/5/13/chartex" xmlns:cx8="http://schemas.microsoft.com/office/drawing/2016/5/14/chartex" xmlns:mc="http://schemas.openxmlformats.org/markup-compatibility/2006" xmlns:aink="http://schemas.microsoft.com/office/drawing/2016/ink" xmlns:am3d="http://schemas.microsoft.com/office/drawing/2017/model3d" xmlns:o="urn:schemas-microsoft-com:office:office" xmlns:oel="http://schemas.microsoft.com/office/2019/extlst" xmlns:r="http://schemas.openxmlformats.org/officeDocument/2006/relationships" xmlns:m="http://schemas.openxmlformats.org/officeDocument/2006/math" xmlns:v="urn:schemas-microsoft-com:vml" xmlns:wp14="http://schemas.microsoft.com/office/word/2010/wordprocessingDrawing" xmlns:wp="http://schemas.openxmlformats.org/drawingml/2006/wordprocessingDrawing" xmlns:w10="urn:schemas-microsoft-com:office:word" xmlns:w="http://schemas.openxmlformats.org/wordprocessingml/2006/main" xmlns:w14="http://schemas.microsoft.com/office/word/2010/wordml" xmlns:w15="http://schemas.microsoft.com/office/word/2012/wordml" xmlns:w16cex="http://schemas.microsoft.com/office/word/2018/wordml/cex" xmlns:w16cid="http://schemas.microsoft.com/office/word/2016/wordml/cid" xmlns:w16="http://schemas.microsoft.com/office/word/2018/wordml" xmlns:w16du="http://schemas.microsoft.com/office/word/2023/wordml/word16du" xmlns:w16sdtdh="http://schemas.microsoft.com/office/word/2020/wordml/sdtdatahash" xmlns:w16sdtfl="http://schemas.microsoft.com/office/word/2024/wordml/sdtformatlock" xmlns:w16se="http://schemas.microsoft.com/office/word/2015/wordml/symex" xmlns:wpg="http://schemas.microsoft.com/office/word/2010/wordprocessingGroup" xmlns:wpi="http://schemas.microsoft.com/office/word/2010/wordprocessingInk" xmlns:wne="http://schemas.microsoft.com/office/word/2006/wordml" xmlns:wps="http://schemas.microsoft.com/office/word/2010/wordprocessingShape" mc:Ignorable="w14 w15 w16se w16cid w16 w16cex w16sdtdh w16sdtfl w16du wp14">
+  <w:p>
+    <w:pPr>
+      <w:pStyle w:val="Header"/>
+    </w:pPr>
+  </w:p>
+</w:hdr>
+</file>
+
+<file path=word/header2.xml><?xml version="1.0" encoding="utf-8"?>
+<w:hdr xmlns:wpc="http://schemas.microsoft.com/office/word/2010/wordprocessingCanvas" xmlns:cx="http://schemas.microsoft.com/office/drawing/2014/chartex" xmlns:cx1="http://schemas.microsoft.com/office/drawing/2015/9/8/chartex" xmlns:cx2="http://schemas.microsoft.com/office/drawing/2015/10/21/chartex" xmlns:cx3="http://schemas.microsoft.com/office/drawing/2016/5/9/chartex" xmlns:cx4="http://schemas.microsoft.com/office/drawing/2016/5/10/chartex" xmlns:cx5="http://schemas.microsoft.com/office/drawing/2016/5/11/chartex" xmlns:cx6="http://schemas.microsoft.com/office/drawing/2016/5/12/chartex" xmlns:cx7="http://schemas.microsoft.com/office/drawing/2016/5/13/chartex" xmlns:cx8="http://schemas.microsoft.com/office/drawing/2016/5/14/chartex" xmlns:mc="http://schemas.openxmlformats.org/markup-compatibility/2006" xmlns:aink="http://schemas.microsoft.com/office/drawing/2016/ink" xmlns:am3d="http://schemas.microsoft.com/office/drawing/2017/model3d" xmlns:o="urn:schemas-microsoft-com:office:office" xmlns:oel="http://schemas.microsoft.com/office/2019/extlst" xmlns:r="http://schemas.openxmlformats.org/officeDocument/2006/relationships" xmlns:m="http://schemas.openxmlformats.org/officeDocument/2006/math" xmlns:v="urn:schemas-microsoft-com:vml" xmlns:wp14="http://schemas.microsoft.com/office/word/2010/wordprocessingDrawing" xmlns:wp="http://schemas.openxmlformats.org/drawingml/2006/wordprocessingDrawing" xmlns:w10="urn:schemas-microsoft-com:office:word" xmlns:w="http://schemas.openxmlformats.org/wordprocessingml/2006/main" xmlns:w14="http://schemas.microsoft.com/office/word/2010/wordml" xmlns:w15="http://schemas.microsoft.com/office/word/2012/wordml" xmlns:w16cex="http://schemas.microsoft.com/office/word/2018/wordml/cex" xmlns:w16cid="http://schemas.microsoft.com/office/word/2016/wordml/cid" xmlns:w16="http://schemas.microsoft.com/office/word/2018/wordml" xmlns:w16du="http://schemas.microsoft.com/office/word/2023/wordml/word16du" xmlns:w16sdtdh="http://schemas.microsoft.com/office/word/2020/wordml/sdtdatahash" xmlns:w16sdtfl="http://schemas.microsoft.com/office/word/2024/wordml/sdtformatlock" xmlns:w16se="http://schemas.microsoft.com/office/word/2015/wordml/symex" xmlns:wpg="http://schemas.microsoft.com/office/word/2010/wordprocessingGroup" xmlns:wpi="http://schemas.microsoft.com/office/word/2010/wordprocessingInk" xmlns:wne="http://schemas.microsoft.com/office/word/2006/wordml" xmlns:wps="http://schemas.microsoft.com/office/word/2010/wordprocessingShape" mc:Ignorable="w14 w15 w16se w16cid w16 w16cex w16sdtdh w16sdtfl w16du wp14">
   <w:p>
     <w:pPr>
       <w:pStyle w:val="Header"/>
@@ -1809,13 +1437,12 @@
       <w:rPr>
         <w:sz w:val="20"/>
       </w:rPr>
-      <w:t>MARIANNE T. HEMMETER</w:t>
+      <w:t>MARK W. FOWLER</w:t>
     </w:r>
     <w:r>
       <w:rPr>
         <w:sz w:val="20"/>
       </w:rPr>
-      <w:tab/>
       <w:t xml:space="preserve">                                                                                  KYLE E. ROHRER</w:t>
     </w:r>
   </w:p>
@@ -1887,8 +1514,8 @@
 </w:hdr>
 </file>
 
-<file path=word/header2.xml><?xml version="1.0" encoding="utf-8"?>
-<w:hdr xmlns:wpc="http://schemas.microsoft.com/office/word/2010/wordprocessingCanvas" xmlns:cx="http://schemas.microsoft.com/office/drawing/2014/chartex" xmlns:cx1="http://schemas.microsoft.com/office/drawing/2015/9/8/chartex" xmlns:cx2="http://schemas.microsoft.com/office/drawing/2015/10/21/chartex" xmlns:cx3="http://schemas.microsoft.com/office/drawing/2016/5/9/chartex" xmlns:cx4="http://schemas.microsoft.com/office/drawing/2016/5/10/chartex" xmlns:cx5="http://schemas.microsoft.com/office/drawing/2016/5/11/chartex" xmlns:cx6="http://schemas.microsoft.com/office/drawing/2016/5/12/chartex" xmlns:cx7="http://schemas.microsoft.com/office/drawing/2016/5/13/chartex" xmlns:cx8="http://schemas.microsoft.com/office/drawing/2016/5/14/chartex" xmlns:mc="http://schemas.openxmlformats.org/markup-compatibility/2006" xmlns:aink="http://schemas.microsoft.com/office/drawing/2016/ink" xmlns:am3d="http://schemas.microsoft.com/office/drawing/2017/model3d" xmlns:o="urn:schemas-microsoft-com:office:office" xmlns:oel="http://schemas.microsoft.com/office/2019/extlst" xmlns:r="http://schemas.openxmlformats.org/officeDocument/2006/relationships" xmlns:m="http://schemas.openxmlformats.org/officeDocument/2006/math" xmlns:v="urn:schemas-microsoft-com:vml" xmlns:wp14="http://schemas.microsoft.com/office/word/2010/wordprocessingDrawing" xmlns:wp="http://schemas.openxmlformats.org/drawingml/2006/wordprocessingDrawing" xmlns:w10="urn:schemas-microsoft-com:office:word" xmlns:w="http://schemas.openxmlformats.org/wordprocessingml/2006/main" xmlns:w14="http://schemas.microsoft.com/office/word/2010/wordml" xmlns:w15="http://schemas.microsoft.com/office/word/2012/wordml" xmlns:w16cex="http://schemas.microsoft.com/office/word/2018/wordml/cex" xmlns:w16cid="http://schemas.microsoft.com/office/word/2016/wordml/cid" xmlns:w16="http://schemas.microsoft.com/office/word/2018/wordml" xmlns:w16sdtdh="http://schemas.microsoft.com/office/word/2020/wordml/sdtdatahash" xmlns:w16se="http://schemas.microsoft.com/office/word/2015/wordml/symex" xmlns:wpg="http://schemas.microsoft.com/office/word/2010/wordprocessingGroup" xmlns:wpi="http://schemas.microsoft.com/office/word/2010/wordprocessingInk" xmlns:wne="http://schemas.microsoft.com/office/word/2006/wordml" xmlns:wps="http://schemas.microsoft.com/office/word/2010/wordprocessingShape" mc:Ignorable="w14 w15 w16se w16cid w16 w16cex w16sdtdh wp14">
+<file path=word/header3.xml><?xml version="1.0" encoding="utf-8"?>
+<w:hdr xmlns:wpc="http://schemas.microsoft.com/office/word/2010/wordprocessingCanvas" xmlns:cx="http://schemas.microsoft.com/office/drawing/2014/chartex" xmlns:cx1="http://schemas.microsoft.com/office/drawing/2015/9/8/chartex" xmlns:cx2="http://schemas.microsoft.com/office/drawing/2015/10/21/chartex" xmlns:cx3="http://schemas.microsoft.com/office/drawing/2016/5/9/chartex" xmlns:cx4="http://schemas.microsoft.com/office/drawing/2016/5/10/chartex" xmlns:cx5="http://schemas.microsoft.com/office/drawing/2016/5/11/chartex" xmlns:cx6="http://schemas.microsoft.com/office/drawing/2016/5/12/chartex" xmlns:cx7="http://schemas.microsoft.com/office/drawing/2016/5/13/chartex" xmlns:cx8="http://schemas.microsoft.com/office/drawing/2016/5/14/chartex" xmlns:mc="http://schemas.openxmlformats.org/markup-compatibility/2006" xmlns:aink="http://schemas.microsoft.com/office/drawing/2016/ink" xmlns:am3d="http://schemas.microsoft.com/office/drawing/2017/model3d" xmlns:o="urn:schemas-microsoft-com:office:office" xmlns:oel="http://schemas.microsoft.com/office/2019/extlst" xmlns:r="http://schemas.openxmlformats.org/officeDocument/2006/relationships" xmlns:m="http://schemas.openxmlformats.org/officeDocument/2006/math" xmlns:v="urn:schemas-microsoft-com:vml" xmlns:wp14="http://schemas.microsoft.com/office/word/2010/wordprocessingDrawing" xmlns:wp="http://schemas.openxmlformats.org/drawingml/2006/wordprocessingDrawing" xmlns:w10="urn:schemas-microsoft-com:office:word" xmlns:w="http://schemas.openxmlformats.org/wordprocessingml/2006/main" xmlns:w14="http://schemas.microsoft.com/office/word/2010/wordml" xmlns:w15="http://schemas.microsoft.com/office/word/2012/wordml" xmlns:w16cex="http://schemas.microsoft.com/office/word/2018/wordml/cex" xmlns:w16cid="http://schemas.microsoft.com/office/word/2016/wordml/cid" xmlns:w16="http://schemas.microsoft.com/office/word/2018/wordml" xmlns:w16du="http://schemas.microsoft.com/office/word/2023/wordml/word16du" xmlns:w16sdtdh="http://schemas.microsoft.com/office/word/2020/wordml/sdtdatahash" xmlns:w16sdtfl="http://schemas.microsoft.com/office/word/2024/wordml/sdtformatlock" xmlns:w16se="http://schemas.microsoft.com/office/word/2015/wordml/symex" xmlns:wpg="http://schemas.microsoft.com/office/word/2010/wordprocessingGroup" xmlns:wpi="http://schemas.microsoft.com/office/word/2010/wordprocessingInk" xmlns:wne="http://schemas.microsoft.com/office/word/2006/wordml" xmlns:wps="http://schemas.microsoft.com/office/word/2010/wordprocessingShape" mc:Ignorable="w14 w15 w16se w16cid w16 w16cex w16sdtdh w16sdtfl w16du wp14">
   <w:p>
     <w:pPr>
       <w:widowControl w:val="0"/>
@@ -1919,7 +1546,7 @@
 </file>
 
 <file path=word/styles.xml><?xml version="1.0" encoding="utf-8"?>
-<w:styles xmlns:mc="http://schemas.openxmlformats.org/markup-compatibility/2006" xmlns:r="http://schemas.openxmlformats.org/officeDocument/2006/relationships" xmlns:w="http://schemas.openxmlformats.org/wordprocessingml/2006/main" xmlns:w14="http://schemas.microsoft.com/office/word/2010/wordml" xmlns:w15="http://schemas.microsoft.com/office/word/2012/wordml" xmlns:w16cex="http://schemas.microsoft.com/office/word/2018/wordml/cex" xmlns:w16cid="http://schemas.microsoft.com/office/word/2016/wordml/cid" xmlns:w16="http://schemas.microsoft.com/office/word/2018/wordml" xmlns:w16sdtdh="http://schemas.microsoft.com/office/word/2020/wordml/sdtdatahash" xmlns:w16se="http://schemas.microsoft.com/office/word/2015/wordml/symex" mc:Ignorable="w14 w15 w16se w16cid w16 w16cex w16sdtdh">
+<w:styles xmlns:mc="http://schemas.openxmlformats.org/markup-compatibility/2006" xmlns:r="http://schemas.openxmlformats.org/officeDocument/2006/relationships" xmlns:w="http://schemas.openxmlformats.org/wordprocessingml/2006/main" xmlns:w14="http://schemas.microsoft.com/office/word/2010/wordml" xmlns:w15="http://schemas.microsoft.com/office/word/2012/wordml" xmlns:w16cex="http://schemas.microsoft.com/office/word/2018/wordml/cex" xmlns:w16cid="http://schemas.microsoft.com/office/word/2016/wordml/cid" xmlns:w16="http://schemas.microsoft.com/office/word/2018/wordml" xmlns:w16du="http://schemas.microsoft.com/office/word/2023/wordml/word16du" xmlns:w16sdtdh="http://schemas.microsoft.com/office/word/2020/wordml/sdtdatahash" xmlns:w16sdtfl="http://schemas.microsoft.com/office/word/2024/wordml/sdtformatlock" xmlns:w16se="http://schemas.microsoft.com/office/word/2015/wordml/symex" mc:Ignorable="w14 w15 w16se w16cid w16 w16cex w16sdtdh w16sdtfl w16du">
   <w:docDefaults>
     <w:rPrDefault>
       <w:rPr>

</xml_diff>